<commit_message>
adding some suggestions for changes
</commit_message>
<xml_diff>
--- a/_Review/Coding review.docx
+++ b/_Review/Coding review.docx
@@ -164,20 +164,6 @@
         </w:rPr>
         <w:t>till player</w:t>
       </w:r>
-      <w:r>
-        <w:rPr>
-          <w:lang w:val="en-US"/>
-        </w:rPr>
-        <w:t xml:space="preserve"> </w:t>
-      </w:r>
-      <w:proofErr w:type="spellStart"/>
-      <w:r>
-        <w:rPr>
-          <w:lang w:val="en-US"/>
-        </w:rPr>
-        <w:t>player</w:t>
-      </w:r>
-      <w:proofErr w:type="spellEnd"/>
     </w:p>
     <w:p>
       <w:pPr>
@@ -279,28 +265,12 @@
           <w:lang w:val="sv-SE"/>
         </w:rPr>
       </w:pPr>
-      <w:proofErr w:type="spellStart"/>
-      <w:r>
-        <w:rPr>
-          <w:lang w:val="sv-SE"/>
-        </w:rPr>
-        <w:t>Coding</w:t>
-      </w:r>
-      <w:proofErr w:type="spellEnd"/>
-      <w:r>
-        <w:rPr>
-          <w:lang w:val="sv-SE"/>
-        </w:rPr>
-        <w:t xml:space="preserve"> </w:t>
-      </w:r>
-      <w:proofErr w:type="spellStart"/>
-      <w:r>
-        <w:rPr>
-          <w:lang w:val="sv-SE"/>
-        </w:rPr>
-        <w:t>conventions</w:t>
-      </w:r>
-      <w:proofErr w:type="spellEnd"/>
+      <w:r>
+        <w:rPr>
+          <w:lang w:val="sv-SE"/>
+        </w:rPr>
+        <w:t>Coding conventions</w:t>
+      </w:r>
     </w:p>
     <w:p>
       <w:pPr>
@@ -317,21 +287,7 @@
         <w:rPr>
           <w:lang w:val="sv-SE"/>
         </w:rPr>
-        <w:t xml:space="preserve">Följer </w:t>
-      </w:r>
-      <w:proofErr w:type="spellStart"/>
-      <w:r>
-        <w:rPr>
-          <w:lang w:val="sv-SE"/>
-        </w:rPr>
-        <w:t>conventions</w:t>
-      </w:r>
-      <w:proofErr w:type="spellEnd"/>
-      <w:r>
-        <w:rPr>
-          <w:lang w:val="sv-SE"/>
-        </w:rPr>
-        <w:t xml:space="preserve"> såvitt jag kan se</w:t>
+        <w:t>Följer conventions såvitt jag kan se</w:t>
       </w:r>
     </w:p>
     <w:p>
@@ -369,44 +325,28 @@
         <w:rPr>
           <w:lang w:val="sv-SE"/>
         </w:rPr>
-        <w:t xml:space="preserve">All funktionalitet i </w:t>
-      </w:r>
-      <w:proofErr w:type="spellStart"/>
-      <w:r>
-        <w:rPr>
-          <w:lang w:val="sv-SE"/>
-        </w:rPr>
-        <w:t>kravspecen</w:t>
-      </w:r>
-      <w:proofErr w:type="spellEnd"/>
-      <w:r>
-        <w:rPr>
-          <w:lang w:val="sv-SE"/>
-        </w:rPr>
-        <w:t xml:space="preserve"> är inte implementerad</w:t>
-      </w:r>
-    </w:p>
-    <w:p>
-      <w:pPr>
-        <w:rPr>
-          <w:lang w:val="sv-SE"/>
-        </w:rPr>
-      </w:pPr>
-    </w:p>
-    <w:p>
-      <w:pPr>
-        <w:rPr>
-          <w:lang w:val="sv-SE"/>
-        </w:rPr>
-      </w:pPr>
-      <w:proofErr w:type="spellStart"/>
+        <w:t>All funktionalitet i kravspecen är inte implementerad</w:t>
+      </w:r>
+    </w:p>
+    <w:p>
+      <w:pPr>
+        <w:rPr>
+          <w:lang w:val="sv-SE"/>
+        </w:rPr>
+      </w:pPr>
+    </w:p>
+    <w:p>
+      <w:pPr>
+        <w:rPr>
+          <w:lang w:val="sv-SE"/>
+        </w:rPr>
+      </w:pPr>
       <w:r>
         <w:rPr>
           <w:lang w:val="sv-SE"/>
         </w:rPr>
         <w:t>Versionhantering</w:t>
       </w:r>
-      <w:proofErr w:type="spellEnd"/>
     </w:p>
     <w:p>
       <w:pPr>
@@ -419,14 +359,12 @@
           <w:lang w:val="sv-SE"/>
         </w:rPr>
       </w:pPr>
-      <w:proofErr w:type="spellStart"/>
       <w:r>
         <w:rPr>
           <w:lang w:val="sv-SE"/>
         </w:rPr>
         <w:t>Ingenversionhantering</w:t>
       </w:r>
-      <w:proofErr w:type="spellEnd"/>
     </w:p>
     <w:p>
       <w:pPr>
@@ -443,35 +381,27 @@
         <w:rPr>
           <w:lang w:val="sv-SE"/>
         </w:rPr>
-        <w:t xml:space="preserve">Inga </w:t>
-      </w:r>
-      <w:proofErr w:type="spellStart"/>
-      <w:r>
-        <w:rPr>
-          <w:lang w:val="sv-SE"/>
-        </w:rPr>
-        <w:t>commits</w:t>
-      </w:r>
-      <w:proofErr w:type="spellEnd"/>
-    </w:p>
-    <w:p>
-      <w:pPr>
-        <w:rPr>
-          <w:lang w:val="sv-SE"/>
-        </w:rPr>
-      </w:pPr>
-    </w:p>
-    <w:p>
-      <w:pPr>
-        <w:rPr>
-          <w:lang w:val="sv-SE"/>
-        </w:rPr>
-      </w:pPr>
-      <w:r>
-        <w:rPr>
-          <w:lang w:val="sv-SE"/>
-        </w:rPr>
-        <w:t>Buggar</w:t>
+        <w:t>Inga commits</w:t>
+      </w:r>
+    </w:p>
+    <w:p>
+      <w:pPr>
+        <w:rPr>
+          <w:lang w:val="sv-SE"/>
+        </w:rPr>
+      </w:pPr>
+    </w:p>
+    <w:p>
+      <w:pPr>
+        <w:rPr>
+          <w:lang w:val="sv-SE"/>
+        </w:rPr>
+      </w:pPr>
+      <w:r>
+        <w:rPr>
+          <w:lang w:val="sv-SE"/>
+        </w:rPr>
+        <w:t>Förslag till förändringar</w:t>
       </w:r>
     </w:p>
     <w:p>
@@ -489,21 +419,7 @@
         <w:rPr>
           <w:lang w:val="sv-SE"/>
         </w:rPr>
-        <w:t xml:space="preserve">Om man </w:t>
-      </w:r>
-      <w:proofErr w:type="spellStart"/>
-      <w:r>
-        <w:rPr>
-          <w:lang w:val="sv-SE"/>
-        </w:rPr>
-        <w:t>inputar</w:t>
-      </w:r>
-      <w:proofErr w:type="spellEnd"/>
-      <w:r>
-        <w:rPr>
-          <w:lang w:val="sv-SE"/>
-        </w:rPr>
-        <w:t xml:space="preserve"> bokstäver kraschar applikationen --&gt; använd Try-Catch</w:t>
+        <w:t>Om man inputar bokstäver kraschar applikationen --&gt; använd Try-Catch</w:t>
       </w:r>
       <w:r>
         <w:rPr>
@@ -533,21 +449,7 @@
         <w:rPr>
           <w:lang w:val="sv-SE"/>
         </w:rPr>
-        <w:t xml:space="preserve">Ingen bugg i detta program, men </w:t>
-      </w:r>
-      <w:proofErr w:type="spellStart"/>
-      <w:r>
-        <w:rPr>
-          <w:lang w:val="sv-SE"/>
-        </w:rPr>
-        <w:t>Scanner.close</w:t>
-      </w:r>
-      <w:proofErr w:type="spellEnd"/>
-      <w:r>
-        <w:rPr>
-          <w:lang w:val="sv-SE"/>
-        </w:rPr>
-        <w:t>() används inte. Kan orsaka problem med minnesläckage</w:t>
+        <w:t>Metoderna som anropas i samma klass kan vara private, dom behöver inte ge access utanför</w:t>
       </w:r>
     </w:p>
     <w:p>
@@ -561,61 +463,47 @@
           <w:lang w:val="sv-SE"/>
         </w:rPr>
       </w:pPr>
-      <w:proofErr w:type="spellStart"/>
-      <w:r>
-        <w:rPr>
-          <w:lang w:val="sv-SE"/>
-        </w:rPr>
-        <w:t>Warnings</w:t>
-      </w:r>
-      <w:proofErr w:type="spellEnd"/>
-      <w:r>
-        <w:rPr>
-          <w:lang w:val="sv-SE"/>
-        </w:rPr>
-        <w:t xml:space="preserve"> i </w:t>
-      </w:r>
-      <w:proofErr w:type="spellStart"/>
-      <w:r>
-        <w:rPr>
-          <w:rFonts w:ascii="Consolas" w:hAnsi="Consolas" w:cs="Consolas"/>
-          <w:color w:val="1EB540"/>
-          <w:shd w:val="clear" w:color="auto" w:fill="1B6291"/>
-          <w:lang w:val="sv-SE" w:eastAsia="en-US"/>
-        </w:rPr>
-        <w:t>checkWinner</w:t>
-      </w:r>
-      <w:proofErr w:type="spellEnd"/>
-      <w:r>
-        <w:rPr>
-          <w:rFonts w:ascii="Consolas" w:hAnsi="Consolas" w:cs="Consolas"/>
-          <w:color w:val="F9FAF4"/>
-          <w:shd w:val="clear" w:color="auto" w:fill="373737"/>
-          <w:lang w:val="sv-SE" w:eastAsia="en-US"/>
-        </w:rPr>
-        <w:t>()</w:t>
-      </w:r>
-      <w:r>
-        <w:rPr>
-          <w:lang w:val="sv-SE"/>
-        </w:rPr>
-        <w:t xml:space="preserve">, </w:t>
-      </w:r>
-      <w:r>
-        <w:rPr>
-          <w:lang w:val="sv-SE"/>
-        </w:rPr>
-        <w:t>borttagna med att definiera typen i listan:</w:t>
-      </w:r>
+      <w:r>
+        <w:rPr>
+          <w:lang w:val="sv-SE"/>
+        </w:rPr>
+        <w:t>Ingen bugg i detta program, men Scanner.close() används inte. Kan orsaka problem med minnesläckage</w:t>
+      </w:r>
+    </w:p>
+    <w:p>
+      <w:pPr>
+        <w:pStyle w:val="ListParagraph"/>
+        <w:numPr>
+          <w:ilvl w:val="0"/>
+          <w:numId w:val="13"/>
+        </w:numPr>
+        <w:rPr>
+          <w:lang w:val="sv-SE"/>
+        </w:rPr>
+      </w:pPr>
+      <w:r>
+        <w:rPr>
+          <w:lang w:val="sv-SE"/>
+        </w:rPr>
+        <w:t>Inputs kan göras i en egen metod som rekursivt anropar sig själv till rätt input kommer</w:t>
+      </w:r>
+    </w:p>
+    <w:p>
+      <w:pPr>
+        <w:pStyle w:val="ListParagraph"/>
+        <w:rPr>
+          <w:lang w:val="sv-SE"/>
+        </w:rPr>
+      </w:pPr>
       <w:r>
         <w:rPr>
           <w:lang w:val="sv-SE"/>
         </w:rPr>
         <w:drawing>
-          <wp:inline distT="0" distB="0" distL="0" distR="0" wp14:anchorId="3AFBBC9A" wp14:editId="0E28E3AA">
-            <wp:extent cx="4290060" cy="2916787"/>
-            <wp:effectExtent l="0" t="0" r="0" b="0"/>
-            <wp:docPr id="1" name="Picture 1"/>
+          <wp:inline distT="0" distB="0" distL="0" distR="0" wp14:anchorId="7FFEE6FA" wp14:editId="75343554">
+            <wp:extent cx="3688080" cy="1655815"/>
+            <wp:effectExtent l="0" t="0" r="7620" b="1905"/>
+            <wp:docPr id="2" name="Picture 2"/>
             <wp:cNvGraphicFramePr>
               <a:graphicFrameLocks xmlns:a="http://schemas.openxmlformats.org/drawingml/2006/main" noChangeAspect="1"/>
             </wp:cNvGraphicFramePr>
@@ -635,6 +523,90 @@
                   <pic:spPr>
                     <a:xfrm>
                       <a:off x="0" y="0"/>
+                      <a:ext cx="3691729" cy="1657453"/>
+                    </a:xfrm>
+                    <a:prstGeom prst="rect">
+                      <a:avLst/>
+                    </a:prstGeom>
+                  </pic:spPr>
+                </pic:pic>
+              </a:graphicData>
+            </a:graphic>
+          </wp:inline>
+        </w:drawing>
+      </w:r>
+    </w:p>
+    <w:p>
+      <w:pPr>
+        <w:pStyle w:val="ListParagraph"/>
+        <w:numPr>
+          <w:ilvl w:val="0"/>
+          <w:numId w:val="13"/>
+        </w:numPr>
+        <w:rPr>
+          <w:lang w:val="sv-SE"/>
+        </w:rPr>
+      </w:pPr>
+      <w:r>
+        <w:rPr>
+          <w:lang w:val="sv-SE"/>
+        </w:rPr>
+        <w:lastRenderedPageBreak/>
+        <w:t xml:space="preserve">Warnings i </w:t>
+      </w:r>
+      <w:r>
+        <w:rPr>
+          <w:rFonts w:ascii="Consolas" w:hAnsi="Consolas" w:cs="Consolas"/>
+          <w:color w:val="1EB540"/>
+          <w:shd w:val="clear" w:color="auto" w:fill="1B6291"/>
+          <w:lang w:val="sv-SE" w:eastAsia="en-US"/>
+        </w:rPr>
+        <w:t>checkWinner</w:t>
+      </w:r>
+      <w:r>
+        <w:rPr>
+          <w:rFonts w:ascii="Consolas" w:hAnsi="Consolas" w:cs="Consolas"/>
+          <w:color w:val="F9FAF4"/>
+          <w:shd w:val="clear" w:color="auto" w:fill="373737"/>
+          <w:lang w:val="sv-SE" w:eastAsia="en-US"/>
+        </w:rPr>
+        <w:t>()</w:t>
+      </w:r>
+      <w:r>
+        <w:rPr>
+          <w:lang w:val="sv-SE"/>
+        </w:rPr>
+        <w:t>, borttagna med att definiera typen i listan:</w:t>
+      </w:r>
+      <w:r>
+        <w:rPr>
+          <w:noProof/>
+          <w:lang w:val="sv-SE"/>
+        </w:rPr>
+        <w:drawing>
+          <wp:inline distT="0" distB="0" distL="0" distR="0" wp14:anchorId="3AFBBC9A" wp14:editId="0E28E3AA">
+            <wp:extent cx="4290060" cy="2916787"/>
+            <wp:effectExtent l="0" t="0" r="0" b="0"/>
+            <wp:docPr id="1" name="Picture 1"/>
+            <wp:cNvGraphicFramePr>
+              <a:graphicFrameLocks xmlns:a="http://schemas.openxmlformats.org/drawingml/2006/main" noChangeAspect="1"/>
+            </wp:cNvGraphicFramePr>
+            <a:graphic xmlns:a="http://schemas.openxmlformats.org/drawingml/2006/main">
+              <a:graphicData uri="http://schemas.openxmlformats.org/drawingml/2006/picture">
+                <pic:pic xmlns:pic="http://schemas.openxmlformats.org/drawingml/2006/picture">
+                  <pic:nvPicPr>
+                    <pic:cNvPr id="1" name=""/>
+                    <pic:cNvPicPr/>
+                  </pic:nvPicPr>
+                  <pic:blipFill>
+                    <a:blip r:embed="rId9"/>
+                    <a:stretch>
+                      <a:fillRect/>
+                    </a:stretch>
+                  </pic:blipFill>
+                  <pic:spPr>
+                    <a:xfrm>
+                      <a:off x="0" y="0"/>
                       <a:ext cx="4302592" cy="2925308"/>
                     </a:xfrm>
                     <a:prstGeom prst="rect">
@@ -780,7 +752,6 @@
         <w:rPr>
           <w:lang w:val="sv-SE"/>
         </w:rPr>
-        <w:lastRenderedPageBreak/>
         <w:t>- Alla UI förändringar är logiska och enbart förbättringar ur princip-syfte.</w:t>
       </w:r>
     </w:p>
@@ -833,21 +804,7 @@
         <w:rPr>
           <w:lang w:val="sv-SE"/>
         </w:rPr>
-        <w:t xml:space="preserve">- Koden har </w:t>
-      </w:r>
-      <w:proofErr w:type="spellStart"/>
-      <w:r>
-        <w:rPr>
-          <w:lang w:val="sv-SE"/>
-        </w:rPr>
-        <w:t>unit</w:t>
-      </w:r>
-      <w:proofErr w:type="spellEnd"/>
-      <w:r>
-        <w:rPr>
-          <w:lang w:val="sv-SE"/>
-        </w:rPr>
-        <w:t xml:space="preserve"> tests, om inte föreslå det.</w:t>
+        <w:t>- Koden har unit tests, om inte föreslå det.</w:t>
       </w:r>
     </w:p>
     <w:p>
@@ -903,10 +860,10 @@
       </w:r>
     </w:p>
     <w:sectPr>
-      <w:headerReference w:type="default" r:id="rId9"/>
-      <w:footerReference w:type="default" r:id="rId10"/>
-      <w:headerReference w:type="first" r:id="rId11"/>
-      <w:footerReference w:type="first" r:id="rId12"/>
+      <w:headerReference w:type="default" r:id="rId10"/>
+      <w:footerReference w:type="default" r:id="rId11"/>
+      <w:headerReference w:type="first" r:id="rId12"/>
+      <w:footerReference w:type="first" r:id="rId13"/>
       <w:pgSz w:w="11906" w:h="16838"/>
       <w:pgMar w:top="1417" w:right="1417" w:bottom="1134" w:left="1417" w:header="708" w:footer="708" w:gutter="0"/>
       <w:cols w:space="708"/>
@@ -1137,7 +1094,7 @@
                 <w:jc w:val="right"/>
               </w:pPr>
               <w:r>
-                <w:t>13. September 2022</w:t>
+                <w:t>14. September 2022</w:t>
               </w:r>
             </w:p>
           </w:sdtContent>
@@ -1216,27 +1173,14 @@
             </w:sdtPr>
             <w:sdtEndPr/>
             <w:sdtContent>
-              <w:r>
-                <w:fldChar w:fldCharType="begin"/>
-              </w:r>
-              <w:r>
-                <w:instrText xml:space="preserve"> NUMPAGES   \* MERGEFORMAT </w:instrText>
-              </w:r>
-              <w:r>
-                <w:fldChar w:fldCharType="separate"/>
-              </w:r>
-              <w:r>
-                <w:rPr>
-                  <w:noProof/>
-                </w:rPr>
-                <w:t>1</w:t>
-              </w:r>
-              <w:r>
-                <w:rPr>
-                  <w:noProof/>
-                </w:rPr>
-                <w:fldChar w:fldCharType="end"/>
-              </w:r>
+              <w:fldSimple w:instr=" NUMPAGES   \* MERGEFORMAT ">
+                <w:r>
+                  <w:rPr>
+                    <w:noProof/>
+                  </w:rPr>
+                  <w:t>1</w:t>
+                </w:r>
+              </w:fldSimple>
             </w:sdtContent>
           </w:sdt>
         </w:p>

</xml_diff>

<commit_message>
Drawing the last X if user wins
</commit_message>
<xml_diff>
--- a/_Review/Coding review.docx
+++ b/_Review/Coding review.docx
@@ -2,6 +2,213 @@
 <file path=word/document.xml><?xml version="1.0" encoding="utf-8"?>
 <w:document xmlns:wpc="http://schemas.microsoft.com/office/word/2010/wordprocessingCanvas" xmlns:cx="http://schemas.microsoft.com/office/drawing/2014/chartex" xmlns:cx1="http://schemas.microsoft.com/office/drawing/2015/9/8/chartex" xmlns:cx2="http://schemas.microsoft.com/office/drawing/2015/10/21/chartex" xmlns:cx3="http://schemas.microsoft.com/office/drawing/2016/5/9/chartex" xmlns:cx4="http://schemas.microsoft.com/office/drawing/2016/5/10/chartex" xmlns:cx5="http://schemas.microsoft.com/office/drawing/2016/5/11/chartex" xmlns:cx6="http://schemas.microsoft.com/office/drawing/2016/5/12/chartex" xmlns:cx7="http://schemas.microsoft.com/office/drawing/2016/5/13/chartex" xmlns:cx8="http://schemas.microsoft.com/office/drawing/2016/5/14/chartex" xmlns:mc="http://schemas.openxmlformats.org/markup-compatibility/2006" xmlns:aink="http://schemas.microsoft.com/office/drawing/2016/ink" xmlns:am3d="http://schemas.microsoft.com/office/drawing/2017/model3d" xmlns:o="urn:schemas-microsoft-com:office:office" xmlns:r="http://schemas.openxmlformats.org/officeDocument/2006/relationships" xmlns:m="http://schemas.openxmlformats.org/officeDocument/2006/math" xmlns:v="urn:schemas-microsoft-com:vml" xmlns:wp14="http://schemas.microsoft.com/office/word/2010/wordprocessingDrawing" xmlns:wp="http://schemas.openxmlformats.org/drawingml/2006/wordprocessingDrawing" xmlns:w10="urn:schemas-microsoft-com:office:word" xmlns:w="http://schemas.openxmlformats.org/wordprocessingml/2006/main" xmlns:w14="http://schemas.microsoft.com/office/word/2010/wordml" xmlns:w15="http://schemas.microsoft.com/office/word/2012/wordml" xmlns:w16cex="http://schemas.microsoft.com/office/word/2018/wordml/cex" xmlns:w16cid="http://schemas.microsoft.com/office/word/2016/wordml/cid" xmlns:w16="http://schemas.microsoft.com/office/word/2018/wordml" xmlns:w16sdtdh="http://schemas.microsoft.com/office/word/2020/wordml/sdtdatahash" xmlns:w16se="http://schemas.microsoft.com/office/word/2015/wordml/symex" xmlns:wpg="http://schemas.microsoft.com/office/word/2010/wordprocessingGroup" xmlns:wpi="http://schemas.microsoft.com/office/word/2010/wordprocessingInk" xmlns:wne="http://schemas.microsoft.com/office/word/2006/wordml" xmlns:wps="http://schemas.microsoft.com/office/word/2010/wordprocessingShape" mc:Ignorable="w14 w15 w16se w16cid w16 w16cex w16sdtdh wp14">
   <w:body>
+    <w:p>
+      <w:pPr>
+        <w:rPr>
+          <w:lang w:val="sv-SE"/>
+        </w:rPr>
+      </w:pPr>
+      <w:r>
+        <w:rPr>
+          <w:lang w:val="sv-SE"/>
+        </w:rPr>
+        <w:t>Review information</w:t>
+      </w:r>
+    </w:p>
+    <w:p>
+      <w:pPr>
+        <w:pStyle w:val="ListParagraph"/>
+        <w:numPr>
+          <w:ilvl w:val="0"/>
+          <w:numId w:val="14"/>
+        </w:numPr>
+        <w:rPr>
+          <w:lang w:val="sv-SE"/>
+        </w:rPr>
+      </w:pPr>
+      <w:r>
+        <w:rPr>
+          <w:lang w:val="sv-SE"/>
+        </w:rPr>
+        <w:t xml:space="preserve">Jag har gjort en </w:t>
+      </w:r>
+      <w:proofErr w:type="spellStart"/>
+      <w:r>
+        <w:rPr>
+          <w:lang w:val="sv-SE"/>
+        </w:rPr>
+        <w:t>review</w:t>
+      </w:r>
+      <w:proofErr w:type="spellEnd"/>
+      <w:r>
+        <w:rPr>
+          <w:lang w:val="sv-SE"/>
+        </w:rPr>
+        <w:t xml:space="preserve"> på </w:t>
+      </w:r>
+      <w:proofErr w:type="spellStart"/>
+      <w:r>
+        <w:rPr>
+          <w:lang w:val="sv-SE"/>
+        </w:rPr>
+        <w:t>TicTacoToe</w:t>
+      </w:r>
+      <w:proofErr w:type="spellEnd"/>
+    </w:p>
+    <w:p>
+      <w:pPr>
+        <w:pStyle w:val="ListParagraph"/>
+        <w:numPr>
+          <w:ilvl w:val="0"/>
+          <w:numId w:val="14"/>
+        </w:numPr>
+        <w:rPr>
+          <w:lang w:val="en-US"/>
+        </w:rPr>
+      </w:pPr>
+      <w:r>
+        <w:rPr>
+          <w:lang w:val="en-US"/>
+        </w:rPr>
+        <w:t>Repot</w:t>
+      </w:r>
+      <w:r>
+        <w:rPr>
+          <w:lang w:val="en-US"/>
+        </w:rPr>
+        <w:t>:</w:t>
+      </w:r>
+      <w:r>
+        <w:rPr>
+          <w:lang w:val="en-US"/>
+        </w:rPr>
+        <w:t xml:space="preserve"> </w:t>
+      </w:r>
+      <w:hyperlink r:id="rId8" w:history="1">
+        <w:r>
+          <w:rPr>
+            <w:rStyle w:val="Hyperlink"/>
+            <w:lang w:val="en-US"/>
+          </w:rPr>
+          <w:t>https://github.com/Hamood420/Java21-Muhammed-Kan-Tic-Tac-Toe</w:t>
+        </w:r>
+      </w:hyperlink>
+    </w:p>
+    <w:p>
+      <w:pPr>
+        <w:pStyle w:val="ListParagraph"/>
+        <w:numPr>
+          <w:ilvl w:val="0"/>
+          <w:numId w:val="14"/>
+        </w:numPr>
+        <w:rPr>
+          <w:lang w:val="sv-SE"/>
+        </w:rPr>
+      </w:pPr>
+      <w:proofErr w:type="spellStart"/>
+      <w:r>
+        <w:rPr>
+          <w:lang w:val="sv-SE"/>
+        </w:rPr>
+        <w:t>Repot</w:t>
+      </w:r>
+      <w:proofErr w:type="spellEnd"/>
+      <w:r>
+        <w:rPr>
+          <w:lang w:val="sv-SE"/>
+        </w:rPr>
+        <w:t xml:space="preserve"> gjorde jag en </w:t>
+      </w:r>
+      <w:proofErr w:type="spellStart"/>
+      <w:r>
+        <w:rPr>
+          <w:lang w:val="sv-SE"/>
+        </w:rPr>
+        <w:t>f</w:t>
+      </w:r>
+      <w:r>
+        <w:rPr>
+          <w:lang w:val="sv-SE"/>
+        </w:rPr>
+        <w:t>ork</w:t>
+      </w:r>
+      <w:proofErr w:type="spellEnd"/>
+      <w:r>
+        <w:rPr>
+          <w:lang w:val="sv-SE"/>
+        </w:rPr>
+        <w:t xml:space="preserve"> på och gjorde förslag på några ändringar</w:t>
+      </w:r>
+    </w:p>
+    <w:p>
+      <w:pPr>
+        <w:pStyle w:val="ListParagraph"/>
+        <w:numPr>
+          <w:ilvl w:val="0"/>
+          <w:numId w:val="14"/>
+        </w:numPr>
+        <w:rPr>
+          <w:lang w:val="sv-SE"/>
+        </w:rPr>
+      </w:pPr>
+      <w:proofErr w:type="spellStart"/>
+      <w:r>
+        <w:rPr>
+          <w:lang w:val="sv-SE"/>
+        </w:rPr>
+        <w:t>Forken</w:t>
+      </w:r>
+      <w:proofErr w:type="spellEnd"/>
+      <w:r>
+        <w:rPr>
+          <w:lang w:val="sv-SE"/>
+        </w:rPr>
+        <w:t>:</w:t>
+      </w:r>
+      <w:r>
+        <w:t xml:space="preserve"> </w:t>
+      </w:r>
+      <w:hyperlink r:id="rId9" w:history="1">
+        <w:r>
+          <w:rPr>
+            <w:rStyle w:val="Hyperlink"/>
+            <w:lang w:val="sv-SE"/>
+          </w:rPr>
+          <w:t>https://github.com/tallner/Java21-Muhammed-Kan-Tic-Tac-Toe.git</w:t>
+        </w:r>
+      </w:hyperlink>
+    </w:p>
+    <w:p>
+      <w:pPr>
+        <w:pStyle w:val="ListParagraph"/>
+        <w:numPr>
+          <w:ilvl w:val="0"/>
+          <w:numId w:val="14"/>
+        </w:numPr>
+        <w:rPr>
+          <w:lang w:val="sv-SE"/>
+        </w:rPr>
+      </w:pPr>
+    </w:p>
+    <w:p>
+      <w:pPr>
+        <w:pStyle w:val="ListParagraph"/>
+        <w:numPr>
+          <w:ilvl w:val="0"/>
+          <w:numId w:val="14"/>
+        </w:numPr>
+        <w:rPr>
+          <w:lang w:val="sv-SE"/>
+        </w:rPr>
+      </w:pPr>
+    </w:p>
+    <w:p>
+      <w:pPr>
+        <w:rPr>
+          <w:lang w:val="sv-SE"/>
+        </w:rPr>
+      </w:pPr>
+    </w:p>
     <w:p>
       <w:pPr>
         <w:rPr>
@@ -102,7 +309,21 @@
         <w:rPr>
           <w:lang w:val="sv-SE"/>
         </w:rPr>
-        <w:t xml:space="preserve">Om man behåller denna strukturen hade jag </w:t>
+        <w:t xml:space="preserve">Om man behåller </w:t>
+      </w:r>
+      <w:proofErr w:type="gramStart"/>
+      <w:r>
+        <w:rPr>
+          <w:lang w:val="sv-SE"/>
+        </w:rPr>
+        <w:t>denna strukturen</w:t>
+      </w:r>
+      <w:proofErr w:type="gramEnd"/>
+      <w:r>
+        <w:rPr>
+          <w:lang w:val="sv-SE"/>
+        </w:rPr>
+        <w:t xml:space="preserve"> hade jag </w:t>
       </w:r>
       <w:r>
         <w:rPr>
@@ -125,20 +346,20 @@
           <w:numId w:val="13"/>
         </w:numPr>
         <w:rPr>
-          <w:lang w:val="en-US"/>
-        </w:rPr>
-      </w:pPr>
-      <w:r>
-        <w:rPr>
-          <w:lang w:val="en-US"/>
-        </w:rPr>
-        <w:t>Could be in separate files</w:t>
-      </w:r>
-      <w:r>
-        <w:rPr>
-          <w:lang w:val="en-US"/>
-        </w:rPr>
-        <w:t>, it is easier to expand functionality, for example</w:t>
+          <w:lang w:val="sv-SE"/>
+        </w:rPr>
+      </w:pPr>
+      <w:r>
+        <w:rPr>
+          <w:lang w:val="sv-SE"/>
+        </w:rPr>
+        <w:t>Förslag är att dela upp koden I oli</w:t>
+      </w:r>
+      <w:r>
+        <w:rPr>
+          <w:lang w:val="sv-SE"/>
+        </w:rPr>
+        <w:t>ka klasser, tex i en MVC struktur</w:t>
       </w:r>
     </w:p>
     <w:p>
@@ -173,14 +394,34 @@
           <w:numId w:val="13"/>
         </w:numPr>
         <w:rPr>
-          <w:lang w:val="en-US"/>
-        </w:rPr>
-      </w:pPr>
-      <w:r>
-        <w:rPr>
-          <w:lang w:val="en-US"/>
-        </w:rPr>
-        <w:t>View for the UI</w:t>
+          <w:lang w:val="sv-SE"/>
+        </w:rPr>
+      </w:pPr>
+      <w:proofErr w:type="spellStart"/>
+      <w:r>
+        <w:rPr>
+          <w:lang w:val="sv-SE"/>
+        </w:rPr>
+        <w:t>View</w:t>
+      </w:r>
+      <w:proofErr w:type="spellEnd"/>
+      <w:r>
+        <w:rPr>
+          <w:lang w:val="sv-SE"/>
+        </w:rPr>
+        <w:t xml:space="preserve"> </w:t>
+      </w:r>
+      <w:r>
+        <w:rPr>
+          <w:lang w:val="sv-SE"/>
+        </w:rPr>
+        <w:t>för vad som ska visas på</w:t>
+      </w:r>
+      <w:r>
+        <w:rPr>
+          <w:lang w:val="sv-SE"/>
+        </w:rPr>
+        <w:t xml:space="preserve"> UI</w:t>
       </w:r>
     </w:p>
     <w:p>
@@ -191,27 +432,93 @@
           <w:numId w:val="13"/>
         </w:numPr>
         <w:rPr>
-          <w:lang w:val="en-US"/>
-        </w:rPr>
-      </w:pPr>
-      <w:r>
-        <w:rPr>
-          <w:lang w:val="en-US"/>
-        </w:rPr>
-        <w:t>Controller for setting</w:t>
-      </w:r>
-    </w:p>
-    <w:p>
-      <w:pPr>
-        <w:rPr>
-          <w:lang w:val="en-US"/>
-        </w:rPr>
-      </w:pPr>
-    </w:p>
-    <w:p>
-      <w:pPr>
-        <w:rPr>
-          <w:lang w:val="en-US"/>
+          <w:lang w:val="sv-SE"/>
+        </w:rPr>
+      </w:pPr>
+      <w:r>
+        <w:rPr>
+          <w:lang w:val="sv-SE"/>
+        </w:rPr>
+        <w:t>Controller f</w:t>
+      </w:r>
+      <w:r>
+        <w:rPr>
+          <w:lang w:val="sv-SE"/>
+        </w:rPr>
+        <w:t>ör att skyffla d</w:t>
+      </w:r>
+      <w:r>
+        <w:rPr>
+          <w:lang w:val="sv-SE"/>
+        </w:rPr>
+        <w:t xml:space="preserve">ata mellan </w:t>
+      </w:r>
+      <w:proofErr w:type="spellStart"/>
+      <w:r>
+        <w:rPr>
+          <w:lang w:val="sv-SE"/>
+        </w:rPr>
+        <w:t>Model</w:t>
+      </w:r>
+      <w:proofErr w:type="spellEnd"/>
+      <w:r>
+        <w:rPr>
+          <w:lang w:val="sv-SE"/>
+        </w:rPr>
+        <w:t xml:space="preserve"> och </w:t>
+      </w:r>
+      <w:proofErr w:type="spellStart"/>
+      <w:r>
+        <w:rPr>
+          <w:lang w:val="sv-SE"/>
+        </w:rPr>
+        <w:t>View</w:t>
+      </w:r>
+      <w:proofErr w:type="spellEnd"/>
+    </w:p>
+    <w:p>
+      <w:pPr>
+        <w:pStyle w:val="ListParagraph"/>
+        <w:numPr>
+          <w:ilvl w:val="1"/>
+          <w:numId w:val="13"/>
+        </w:numPr>
+        <w:rPr>
+          <w:lang w:val="sv-SE"/>
+        </w:rPr>
+      </w:pPr>
+      <w:r>
+        <w:rPr>
+          <w:lang w:val="sv-SE"/>
+        </w:rPr>
+        <w:t xml:space="preserve">En UI </w:t>
+      </w:r>
+      <w:proofErr w:type="spellStart"/>
+      <w:r>
+        <w:rPr>
+          <w:lang w:val="sv-SE"/>
+        </w:rPr>
+        <w:t>class</w:t>
+      </w:r>
+      <w:proofErr w:type="spellEnd"/>
+      <w:r>
+        <w:rPr>
+          <w:lang w:val="sv-SE"/>
+        </w:rPr>
+        <w:t xml:space="preserve"> för att rita upp spelplan och menyer</w:t>
+      </w:r>
+    </w:p>
+    <w:p>
+      <w:pPr>
+        <w:rPr>
+          <w:lang w:val="sv-SE"/>
+        </w:rPr>
+      </w:pPr>
+    </w:p>
+    <w:p>
+      <w:pPr>
+        <w:rPr>
+          <w:lang w:val="sv-SE"/>
         </w:rPr>
       </w:pPr>
     </w:p>
@@ -249,27 +556,13 @@
         <w:rPr>
           <w:lang w:val="sv-SE"/>
         </w:rPr>
-        <w:t>Inga kommentarer, men koden är ganska självförklarande</w:t>
-      </w:r>
-    </w:p>
-    <w:p>
-      <w:pPr>
-        <w:rPr>
-          <w:lang w:val="sv-SE"/>
-        </w:rPr>
-      </w:pPr>
-    </w:p>
-    <w:p>
-      <w:pPr>
-        <w:rPr>
-          <w:lang w:val="sv-SE"/>
-        </w:rPr>
-      </w:pPr>
-      <w:r>
-        <w:rPr>
-          <w:lang w:val="sv-SE"/>
-        </w:rPr>
-        <w:t>Coding conventions</w:t>
+        <w:t>Inga kommentarer</w:t>
+      </w:r>
+      <w:r>
+        <w:rPr>
+          <w:lang w:val="sv-SE"/>
+        </w:rPr>
+        <w:t xml:space="preserve"> i kod</w:t>
       </w:r>
     </w:p>
     <w:p>
@@ -287,28 +580,44 @@
         <w:rPr>
           <w:lang w:val="sv-SE"/>
         </w:rPr>
-        <w:t>Följer conventions såvitt jag kan se</w:t>
-      </w:r>
-    </w:p>
-    <w:p>
-      <w:pPr>
-        <w:rPr>
-          <w:lang w:val="sv-SE"/>
-        </w:rPr>
-      </w:pPr>
-    </w:p>
-    <w:p>
-      <w:pPr>
-        <w:rPr>
-          <w:lang w:val="sv-SE"/>
-        </w:rPr>
-      </w:pPr>
-      <w:r>
-        <w:rPr>
-          <w:lang w:val="sv-SE"/>
-        </w:rPr>
-        <w:t>Funktionalitet</w:t>
-      </w:r>
+        <w:t>Skulle kunna finns enklare kommentarer på en övergripande nivå, tex vad är syftet med metoden, utan att gå in på detaljer</w:t>
+      </w:r>
+    </w:p>
+    <w:p>
+      <w:pPr>
+        <w:rPr>
+          <w:lang w:val="sv-SE"/>
+        </w:rPr>
+      </w:pPr>
+    </w:p>
+    <w:p>
+      <w:pPr>
+        <w:rPr>
+          <w:lang w:val="sv-SE"/>
+        </w:rPr>
+      </w:pPr>
+      <w:proofErr w:type="spellStart"/>
+      <w:r>
+        <w:rPr>
+          <w:lang w:val="sv-SE"/>
+        </w:rPr>
+        <w:t>Coding</w:t>
+      </w:r>
+      <w:proofErr w:type="spellEnd"/>
+      <w:r>
+        <w:rPr>
+          <w:lang w:val="sv-SE"/>
+        </w:rPr>
+        <w:t xml:space="preserve"> </w:t>
+      </w:r>
+      <w:proofErr w:type="spellStart"/>
+      <w:r>
+        <w:rPr>
+          <w:lang w:val="sv-SE"/>
+        </w:rPr>
+        <w:t>conventions</w:t>
+      </w:r>
+      <w:proofErr w:type="spellEnd"/>
     </w:p>
     <w:p>
       <w:pPr>
@@ -325,27 +634,55 @@
         <w:rPr>
           <w:lang w:val="sv-SE"/>
         </w:rPr>
-        <w:t>All funktionalitet i kravspecen är inte implementerad</w:t>
-      </w:r>
-    </w:p>
-    <w:p>
-      <w:pPr>
-        <w:rPr>
-          <w:lang w:val="sv-SE"/>
-        </w:rPr>
-      </w:pPr>
-    </w:p>
-    <w:p>
-      <w:pPr>
-        <w:rPr>
-          <w:lang w:val="sv-SE"/>
-        </w:rPr>
-      </w:pPr>
-      <w:r>
-        <w:rPr>
-          <w:lang w:val="sv-SE"/>
-        </w:rPr>
-        <w:t>Versionhantering</w:t>
+        <w:t xml:space="preserve">Följer </w:t>
+      </w:r>
+      <w:proofErr w:type="spellStart"/>
+      <w:r>
+        <w:rPr>
+          <w:lang w:val="sv-SE"/>
+        </w:rPr>
+        <w:t>coding</w:t>
+      </w:r>
+      <w:proofErr w:type="spellEnd"/>
+      <w:r>
+        <w:rPr>
+          <w:lang w:val="sv-SE"/>
+        </w:rPr>
+        <w:t xml:space="preserve"> </w:t>
+      </w:r>
+      <w:proofErr w:type="spellStart"/>
+      <w:r>
+        <w:rPr>
+          <w:lang w:val="sv-SE"/>
+        </w:rPr>
+        <w:t>conventions</w:t>
+      </w:r>
+      <w:proofErr w:type="spellEnd"/>
+      <w:r>
+        <w:rPr>
+          <w:lang w:val="sv-SE"/>
+        </w:rPr>
+        <w:t xml:space="preserve"> såvitt jag kan se</w:t>
+      </w:r>
+    </w:p>
+    <w:p>
+      <w:pPr>
+        <w:rPr>
+          <w:lang w:val="sv-SE"/>
+        </w:rPr>
+      </w:pPr>
+    </w:p>
+    <w:p>
+      <w:pPr>
+        <w:rPr>
+          <w:lang w:val="sv-SE"/>
+        </w:rPr>
+      </w:pPr>
+      <w:r>
+        <w:rPr>
+          <w:lang w:val="sv-SE"/>
+        </w:rPr>
+        <w:t>Funktionalitet</w:t>
       </w:r>
     </w:p>
     <w:p>
@@ -363,8 +700,74 @@
         <w:rPr>
           <w:lang w:val="sv-SE"/>
         </w:rPr>
-        <w:t>Ingenversionhantering</w:t>
-      </w:r>
+        <w:t>All</w:t>
+      </w:r>
+      <w:r>
+        <w:rPr>
+          <w:lang w:val="sv-SE"/>
+        </w:rPr>
+        <w:t xml:space="preserve"> grundläggande</w:t>
+      </w:r>
+      <w:r>
+        <w:rPr>
+          <w:lang w:val="sv-SE"/>
+        </w:rPr>
+        <w:t xml:space="preserve"> funktionalitet i </w:t>
+      </w:r>
+      <w:proofErr w:type="spellStart"/>
+      <w:r>
+        <w:rPr>
+          <w:lang w:val="sv-SE"/>
+        </w:rPr>
+        <w:t>kravspecen</w:t>
+      </w:r>
+      <w:proofErr w:type="spellEnd"/>
+      <w:r>
+        <w:rPr>
+          <w:lang w:val="sv-SE"/>
+        </w:rPr>
+        <w:t xml:space="preserve"> är inte implementerad</w:t>
+      </w:r>
+    </w:p>
+    <w:p>
+      <w:pPr>
+        <w:pStyle w:val="ListParagraph"/>
+        <w:numPr>
+          <w:ilvl w:val="1"/>
+          <w:numId w:val="13"/>
+        </w:numPr>
+        <w:rPr>
+          <w:lang w:val="sv-SE"/>
+        </w:rPr>
+      </w:pPr>
+      <w:r>
+        <w:rPr>
+          <w:lang w:val="sv-SE"/>
+        </w:rPr>
+        <w:t>Saknar omstart och att startande spelare slumpas</w:t>
+      </w:r>
+    </w:p>
+    <w:p>
+      <w:pPr>
+        <w:rPr>
+          <w:lang w:val="sv-SE"/>
+        </w:rPr>
+      </w:pPr>
+    </w:p>
+    <w:p>
+      <w:pPr>
+        <w:rPr>
+          <w:lang w:val="sv-SE"/>
+        </w:rPr>
+      </w:pPr>
+      <w:proofErr w:type="spellStart"/>
+      <w:r>
+        <w:rPr>
+          <w:lang w:val="sv-SE"/>
+        </w:rPr>
+        <w:t>Versionhantering</w:t>
+      </w:r>
+      <w:proofErr w:type="spellEnd"/>
     </w:p>
     <w:p>
       <w:pPr>
@@ -381,7 +784,39 @@
         <w:rPr>
           <w:lang w:val="sv-SE"/>
         </w:rPr>
-        <w:t>Inga commits</w:t>
+        <w:t>Ingen</w:t>
+      </w:r>
+      <w:r>
+        <w:rPr>
+          <w:lang w:val="sv-SE"/>
+        </w:rPr>
+        <w:t xml:space="preserve"> </w:t>
+      </w:r>
+      <w:proofErr w:type="spellStart"/>
+      <w:r>
+        <w:rPr>
+          <w:lang w:val="sv-SE"/>
+        </w:rPr>
+        <w:t>versionhantering</w:t>
+      </w:r>
+      <w:proofErr w:type="spellEnd"/>
+    </w:p>
+    <w:p>
+      <w:pPr>
+        <w:pStyle w:val="ListParagraph"/>
+        <w:numPr>
+          <w:ilvl w:val="1"/>
+          <w:numId w:val="13"/>
+        </w:numPr>
+        <w:rPr>
+          <w:lang w:val="sv-SE"/>
+        </w:rPr>
+      </w:pPr>
+      <w:r>
+        <w:rPr>
+          <w:lang w:val="sv-SE"/>
+        </w:rPr>
+        <w:t>Rekommendation är att använda versionshantering även på mindre projekt som bara har en klass, då är det enklare att se vilka ändringar man har gjort</w:t>
       </w:r>
     </w:p>
     <w:p>
@@ -419,7 +854,21 @@
         <w:rPr>
           <w:lang w:val="sv-SE"/>
         </w:rPr>
-        <w:t>Om man inputar bokstäver kraschar applikationen --&gt; använd Try-Catch</w:t>
+        <w:t xml:space="preserve">Om man </w:t>
+      </w:r>
+      <w:proofErr w:type="spellStart"/>
+      <w:r>
+        <w:rPr>
+          <w:lang w:val="sv-SE"/>
+        </w:rPr>
+        <w:t>inputar</w:t>
+      </w:r>
+      <w:proofErr w:type="spellEnd"/>
+      <w:r>
+        <w:rPr>
+          <w:lang w:val="sv-SE"/>
+        </w:rPr>
+        <w:t xml:space="preserve"> bokstäver kraschar applikationen --&gt; använd Try-Catch</w:t>
       </w:r>
       <w:r>
         <w:rPr>
@@ -467,7 +916,21 @@
         <w:rPr>
           <w:lang w:val="sv-SE"/>
         </w:rPr>
-        <w:t>Ingen bugg i detta program, men Scanner.close() används inte. Kan orsaka problem med minnesläckage</w:t>
+        <w:t xml:space="preserve">Ingen bugg i detta program, men </w:t>
+      </w:r>
+      <w:proofErr w:type="spellStart"/>
+      <w:r>
+        <w:rPr>
+          <w:lang w:val="sv-SE"/>
+        </w:rPr>
+        <w:t>Scanner.close</w:t>
+      </w:r>
+      <w:proofErr w:type="spellEnd"/>
+      <w:r>
+        <w:rPr>
+          <w:lang w:val="sv-SE"/>
+        </w:rPr>
+        <w:t>() används inte. Kan orsaka problem med minnesläckage</w:t>
       </w:r>
     </w:p>
     <w:p>
@@ -485,6 +948,100 @@
         <w:rPr>
           <w:lang w:val="sv-SE"/>
         </w:rPr>
+        <w:t xml:space="preserve">Om användaren vinner så ritas inte sista X:et ut, man kan göra det genom att lägga till en </w:t>
+      </w:r>
+      <w:proofErr w:type="spellStart"/>
+      <w:r>
+        <w:rPr>
+          <w:lang w:val="sv-SE"/>
+        </w:rPr>
+        <w:t>printGameBoard</w:t>
+      </w:r>
+      <w:proofErr w:type="spellEnd"/>
+      <w:r>
+        <w:rPr>
+          <w:lang w:val="sv-SE"/>
+        </w:rPr>
+        <w:t>(</w:t>
+      </w:r>
+      <w:proofErr w:type="spellStart"/>
+      <w:r>
+        <w:rPr>
+          <w:lang w:val="sv-SE"/>
+        </w:rPr>
+        <w:t>gameBoard</w:t>
+      </w:r>
+      <w:proofErr w:type="spellEnd"/>
+      <w:r>
+        <w:rPr>
+          <w:lang w:val="sv-SE"/>
+        </w:rPr>
+        <w:t>) innan programmet avslutas</w:t>
+      </w:r>
+    </w:p>
+    <w:p>
+      <w:pPr>
+        <w:pStyle w:val="ListParagraph"/>
+        <w:rPr>
+          <w:lang w:val="sv-SE"/>
+        </w:rPr>
+      </w:pPr>
+      <w:r>
+        <w:rPr>
+          <w:lang w:val="sv-SE"/>
+        </w:rPr>
+        <w:drawing>
+          <wp:inline distT="0" distB="0" distL="0" distR="0" wp14:anchorId="3E998003" wp14:editId="6E14BADD">
+            <wp:extent cx="4853940" cy="1032104"/>
+            <wp:effectExtent l="0" t="0" r="3810" b="0"/>
+            <wp:docPr id="3" name="Picture 3"/>
+            <wp:cNvGraphicFramePr>
+              <a:graphicFrameLocks xmlns:a="http://schemas.openxmlformats.org/drawingml/2006/main" noChangeAspect="1"/>
+            </wp:cNvGraphicFramePr>
+            <a:graphic xmlns:a="http://schemas.openxmlformats.org/drawingml/2006/main">
+              <a:graphicData uri="http://schemas.openxmlformats.org/drawingml/2006/picture">
+                <pic:pic xmlns:pic="http://schemas.openxmlformats.org/drawingml/2006/picture">
+                  <pic:nvPicPr>
+                    <pic:cNvPr id="1" name=""/>
+                    <pic:cNvPicPr/>
+                  </pic:nvPicPr>
+                  <pic:blipFill>
+                    <a:blip r:embed="rId10"/>
+                    <a:stretch>
+                      <a:fillRect/>
+                    </a:stretch>
+                  </pic:blipFill>
+                  <pic:spPr>
+                    <a:xfrm>
+                      <a:off x="0" y="0"/>
+                      <a:ext cx="4896050" cy="1041058"/>
+                    </a:xfrm>
+                    <a:prstGeom prst="rect">
+                      <a:avLst/>
+                    </a:prstGeom>
+                  </pic:spPr>
+                </pic:pic>
+              </a:graphicData>
+            </a:graphic>
+          </wp:inline>
+        </w:drawing>
+      </w:r>
+    </w:p>
+    <w:p>
+      <w:pPr>
+        <w:pStyle w:val="ListParagraph"/>
+        <w:numPr>
+          <w:ilvl w:val="0"/>
+          <w:numId w:val="13"/>
+        </w:numPr>
+        <w:rPr>
+          <w:lang w:val="sv-SE"/>
+        </w:rPr>
+      </w:pPr>
+      <w:r>
+        <w:rPr>
+          <w:lang w:val="sv-SE"/>
+        </w:rPr>
         <w:t>Inputs kan göras i en egen metod som rekursivt anropar sig själv till rätt input kommer</w:t>
       </w:r>
     </w:p>
@@ -497,8 +1054,10 @@
       </w:pPr>
       <w:r>
         <w:rPr>
-          <w:lang w:val="sv-SE"/>
-        </w:rPr>
+          <w:noProof/>
+          <w:lang w:val="sv-SE"/>
+        </w:rPr>
+        <w:lastRenderedPageBreak/>
         <w:drawing>
           <wp:inline distT="0" distB="0" distL="0" distR="0" wp14:anchorId="7FFEE6FA" wp14:editId="75343554">
             <wp:extent cx="3688080" cy="1655815"/>
@@ -515,7 +1074,7 @@
                     <pic:cNvPicPr/>
                   </pic:nvPicPr>
                   <pic:blipFill>
-                    <a:blip r:embed="rId8"/>
+                    <a:blip r:embed="rId11"/>
                     <a:stretch>
                       <a:fillRect/>
                     </a:stretch>
@@ -547,13 +1106,22 @@
           <w:lang w:val="sv-SE"/>
         </w:rPr>
       </w:pPr>
-      <w:r>
-        <w:rPr>
-          <w:lang w:val="sv-SE"/>
-        </w:rPr>
-        <w:lastRenderedPageBreak/>
-        <w:t xml:space="preserve">Warnings i </w:t>
-      </w:r>
+      <w:proofErr w:type="spellStart"/>
+      <w:r>
+        <w:rPr>
+          <w:lang w:val="sv-SE"/>
+        </w:rPr>
+        <w:t>Warnings</w:t>
+      </w:r>
+      <w:proofErr w:type="spellEnd"/>
+      <w:r>
+        <w:rPr>
+          <w:lang w:val="sv-SE"/>
+        </w:rPr>
+        <w:t xml:space="preserve"> i </w:t>
+      </w:r>
+      <w:proofErr w:type="spellStart"/>
+      <w:proofErr w:type="gramStart"/>
       <w:r>
         <w:rPr>
           <w:rFonts w:ascii="Consolas" w:hAnsi="Consolas" w:cs="Consolas"/>
@@ -563,6 +1131,7 @@
         </w:rPr>
         <w:t>checkWinner</w:t>
       </w:r>
+      <w:proofErr w:type="spellEnd"/>
       <w:r>
         <w:rPr>
           <w:rFonts w:ascii="Consolas" w:hAnsi="Consolas" w:cs="Consolas"/>
@@ -570,7 +1139,17 @@
           <w:shd w:val="clear" w:color="auto" w:fill="373737"/>
           <w:lang w:val="sv-SE" w:eastAsia="en-US"/>
         </w:rPr>
-        <w:t>()</w:t>
+        <w:t>(</w:t>
+      </w:r>
+      <w:proofErr w:type="gramEnd"/>
+      <w:r>
+        <w:rPr>
+          <w:rFonts w:ascii="Consolas" w:hAnsi="Consolas" w:cs="Consolas"/>
+          <w:color w:val="F9FAF4"/>
+          <w:shd w:val="clear" w:color="auto" w:fill="373737"/>
+          <w:lang w:val="sv-SE" w:eastAsia="en-US"/>
+        </w:rPr>
+        <w:t>)</w:t>
       </w:r>
       <w:r>
         <w:rPr>
@@ -599,7 +1178,7 @@
                     <pic:cNvPicPr/>
                   </pic:nvPicPr>
                   <pic:blipFill>
-                    <a:blip r:embed="rId9"/>
+                    <a:blip r:embed="rId12"/>
                     <a:stretch>
                       <a:fillRect/>
                     </a:stretch>
@@ -655,8 +1234,52 @@
         <w:rPr>
           <w:lang w:val="sv-SE"/>
         </w:rPr>
-        <w:t>Inge testar implementerade</w:t>
-      </w:r>
+        <w:t>Ing</w:t>
+      </w:r>
+      <w:r>
+        <w:rPr>
+          <w:lang w:val="sv-SE"/>
+        </w:rPr>
+        <w:t>a</w:t>
+      </w:r>
+      <w:r>
+        <w:rPr>
+          <w:lang w:val="sv-SE"/>
+        </w:rPr>
+        <w:t xml:space="preserve"> testar implementerade</w:t>
+      </w:r>
+      <w:r>
+        <w:rPr>
+          <w:lang w:val="sv-SE"/>
+        </w:rPr>
+        <w:t>, det vore bra om det fanns några enklare tester tex</w:t>
+      </w:r>
+    </w:p>
+    <w:p>
+      <w:pPr>
+        <w:pStyle w:val="ListParagraph"/>
+        <w:numPr>
+          <w:ilvl w:val="1"/>
+          <w:numId w:val="13"/>
+        </w:numPr>
+        <w:rPr>
+          <w:lang w:val="sv-SE"/>
+        </w:rPr>
+      </w:pPr>
+      <w:r>
+        <w:rPr>
+          <w:lang w:val="sv-SE"/>
+        </w:rPr>
+        <w:t>Testa vilka inputs programmet klarar av</w:t>
+      </w:r>
+    </w:p>
+    <w:p>
+      <w:pPr>
+        <w:ind w:left="1080"/>
+        <w:rPr>
+          <w:lang w:val="sv-SE"/>
+        </w:rPr>
+      </w:pPr>
     </w:p>
     <w:p>
       <w:pPr>
@@ -698,6 +1321,24 @@
     </w:p>
     <w:p>
       <w:pPr>
+        <w:pStyle w:val="ListParagraph"/>
+        <w:numPr>
+          <w:ilvl w:val="0"/>
+          <w:numId w:val="13"/>
+        </w:numPr>
+        <w:rPr>
+          <w:lang w:val="sv-SE"/>
+        </w:rPr>
+      </w:pPr>
+      <w:r>
+        <w:rPr>
+          <w:lang w:val="sv-SE"/>
+        </w:rPr>
+        <w:t>Dock skulle man kunna ha någon enkel text när programmet startar hur det ska användas</w:t>
+      </w:r>
+    </w:p>
+    <w:p>
+      <w:pPr>
         <w:rPr>
           <w:lang w:val="sv-SE"/>
         </w:rPr>
@@ -804,7 +1445,21 @@
         <w:rPr>
           <w:lang w:val="sv-SE"/>
         </w:rPr>
-        <w:t>- Koden har unit tests, om inte föreslå det.</w:t>
+        <w:t xml:space="preserve">- Koden har </w:t>
+      </w:r>
+      <w:proofErr w:type="spellStart"/>
+      <w:r>
+        <w:rPr>
+          <w:lang w:val="sv-SE"/>
+        </w:rPr>
+        <w:t>unit</w:t>
+      </w:r>
+      <w:proofErr w:type="spellEnd"/>
+      <w:r>
+        <w:rPr>
+          <w:lang w:val="sv-SE"/>
+        </w:rPr>
+        <w:t xml:space="preserve"> tests, om inte föreslå det.</w:t>
       </w:r>
     </w:p>
     <w:p>
@@ -830,8 +1485,16 @@
         <w:rPr>
           <w:lang w:val="sv-SE"/>
         </w:rPr>
-        <w:t>- Utvecklaren har använt sig utav lämpliga namn till klasser, variabler etc.</w:t>
-      </w:r>
+        <w:t xml:space="preserve">- Utvecklaren har använt sig utav lämpliga namn till klasser, variabler </w:t>
+      </w:r>
+      <w:proofErr w:type="gramStart"/>
+      <w:r>
+        <w:rPr>
+          <w:lang w:val="sv-SE"/>
+        </w:rPr>
+        <w:t>etc.</w:t>
+      </w:r>
+      <w:proofErr w:type="gramEnd"/>
     </w:p>
     <w:p>
       <w:pPr>
@@ -860,10 +1523,10 @@
       </w:r>
     </w:p>
     <w:sectPr>
-      <w:headerReference w:type="default" r:id="rId10"/>
-      <w:footerReference w:type="default" r:id="rId11"/>
-      <w:headerReference w:type="first" r:id="rId12"/>
-      <w:footerReference w:type="first" r:id="rId13"/>
+      <w:headerReference w:type="default" r:id="rId13"/>
+      <w:footerReference w:type="default" r:id="rId14"/>
+      <w:headerReference w:type="first" r:id="rId15"/>
+      <w:footerReference w:type="first" r:id="rId16"/>
       <w:pgSz w:w="11906" w:h="16838"/>
       <w:pgMar w:top="1417" w:right="1417" w:bottom="1134" w:left="1417" w:header="708" w:footer="708" w:gutter="0"/>
       <w:cols w:space="708"/>
@@ -1094,7 +1757,7 @@
                 <w:jc w:val="right"/>
               </w:pPr>
               <w:r>
-                <w:t>14. September 2022</w:t>
+                <w:t>15. September 2022</w:t>
               </w:r>
             </w:p>
           </w:sdtContent>
@@ -1173,14 +1836,27 @@
             </w:sdtPr>
             <w:sdtEndPr/>
             <w:sdtContent>
-              <w:fldSimple w:instr=" NUMPAGES   \* MERGEFORMAT ">
-                <w:r>
-                  <w:rPr>
-                    <w:noProof/>
-                  </w:rPr>
-                  <w:t>1</w:t>
-                </w:r>
-              </w:fldSimple>
+              <w:r>
+                <w:fldChar w:fldCharType="begin"/>
+              </w:r>
+              <w:r>
+                <w:instrText xml:space="preserve"> NUMPAGES   \* MERGEFORMAT </w:instrText>
+              </w:r>
+              <w:r>
+                <w:fldChar w:fldCharType="separate"/>
+              </w:r>
+              <w:r>
+                <w:rPr>
+                  <w:noProof/>
+                </w:rPr>
+                <w:t>1</w:t>
+              </w:r>
+              <w:r>
+                <w:rPr>
+                  <w:noProof/>
+                </w:rPr>
+                <w:fldChar w:fldCharType="end"/>
+              </w:r>
             </w:sdtContent>
           </w:sdt>
         </w:p>
@@ -1695,6 +2371,118 @@
     </w:lvl>
   </w:abstractNum>
   <w:abstractNum w:abstractNumId="3" w15:restartNumberingAfterBreak="0">
+    <w:nsid w:val="51DF17E3"/>
+    <w:multiLevelType w:val="hybridMultilevel"/>
+    <w:tmpl w:val="99BAE716"/>
+    <w:lvl w:ilvl="0" w:tplc="F36AB8D0">
+      <w:numFmt w:val="bullet"/>
+      <w:lvlText w:val="-"/>
+      <w:lvlJc w:val="left"/>
+      <w:pPr>
+        <w:ind w:left="720" w:hanging="360"/>
+      </w:pPr>
+      <w:rPr>
+        <w:rFonts w:ascii="Arial" w:eastAsiaTheme="minorHAnsi" w:hAnsi="Arial" w:cs="Arial" w:hint="default"/>
+      </w:rPr>
+    </w:lvl>
+    <w:lvl w:ilvl="1" w:tplc="04090003" w:tentative="1">
+      <w:start w:val="1"/>
+      <w:numFmt w:val="bullet"/>
+      <w:lvlText w:val="o"/>
+      <w:lvlJc w:val="left"/>
+      <w:pPr>
+        <w:ind w:left="1440" w:hanging="360"/>
+      </w:pPr>
+      <w:rPr>
+        <w:rFonts w:ascii="Courier New" w:hAnsi="Courier New" w:cs="Courier New" w:hint="default"/>
+      </w:rPr>
+    </w:lvl>
+    <w:lvl w:ilvl="2" w:tplc="04090005" w:tentative="1">
+      <w:start w:val="1"/>
+      <w:numFmt w:val="bullet"/>
+      <w:lvlText w:val=""/>
+      <w:lvlJc w:val="left"/>
+      <w:pPr>
+        <w:ind w:left="2160" w:hanging="360"/>
+      </w:pPr>
+      <w:rPr>
+        <w:rFonts w:ascii="Wingdings" w:hAnsi="Wingdings" w:hint="default"/>
+      </w:rPr>
+    </w:lvl>
+    <w:lvl w:ilvl="3" w:tplc="04090001" w:tentative="1">
+      <w:start w:val="1"/>
+      <w:numFmt w:val="bullet"/>
+      <w:lvlText w:val=""/>
+      <w:lvlJc w:val="left"/>
+      <w:pPr>
+        <w:ind w:left="2880" w:hanging="360"/>
+      </w:pPr>
+      <w:rPr>
+        <w:rFonts w:ascii="Symbol" w:hAnsi="Symbol" w:hint="default"/>
+      </w:rPr>
+    </w:lvl>
+    <w:lvl w:ilvl="4" w:tplc="04090003" w:tentative="1">
+      <w:start w:val="1"/>
+      <w:numFmt w:val="bullet"/>
+      <w:lvlText w:val="o"/>
+      <w:lvlJc w:val="left"/>
+      <w:pPr>
+        <w:ind w:left="3600" w:hanging="360"/>
+      </w:pPr>
+      <w:rPr>
+        <w:rFonts w:ascii="Courier New" w:hAnsi="Courier New" w:cs="Courier New" w:hint="default"/>
+      </w:rPr>
+    </w:lvl>
+    <w:lvl w:ilvl="5" w:tplc="04090005" w:tentative="1">
+      <w:start w:val="1"/>
+      <w:numFmt w:val="bullet"/>
+      <w:lvlText w:val=""/>
+      <w:lvlJc w:val="left"/>
+      <w:pPr>
+        <w:ind w:left="4320" w:hanging="360"/>
+      </w:pPr>
+      <w:rPr>
+        <w:rFonts w:ascii="Wingdings" w:hAnsi="Wingdings" w:hint="default"/>
+      </w:rPr>
+    </w:lvl>
+    <w:lvl w:ilvl="6" w:tplc="04090001" w:tentative="1">
+      <w:start w:val="1"/>
+      <w:numFmt w:val="bullet"/>
+      <w:lvlText w:val=""/>
+      <w:lvlJc w:val="left"/>
+      <w:pPr>
+        <w:ind w:left="5040" w:hanging="360"/>
+      </w:pPr>
+      <w:rPr>
+        <w:rFonts w:ascii="Symbol" w:hAnsi="Symbol" w:hint="default"/>
+      </w:rPr>
+    </w:lvl>
+    <w:lvl w:ilvl="7" w:tplc="04090003" w:tentative="1">
+      <w:start w:val="1"/>
+      <w:numFmt w:val="bullet"/>
+      <w:lvlText w:val="o"/>
+      <w:lvlJc w:val="left"/>
+      <w:pPr>
+        <w:ind w:left="5760" w:hanging="360"/>
+      </w:pPr>
+      <w:rPr>
+        <w:rFonts w:ascii="Courier New" w:hAnsi="Courier New" w:cs="Courier New" w:hint="default"/>
+      </w:rPr>
+    </w:lvl>
+    <w:lvl w:ilvl="8" w:tplc="04090005" w:tentative="1">
+      <w:start w:val="1"/>
+      <w:numFmt w:val="bullet"/>
+      <w:lvlText w:val=""/>
+      <w:lvlJc w:val="left"/>
+      <w:pPr>
+        <w:ind w:left="6480" w:hanging="360"/>
+      </w:pPr>
+      <w:rPr>
+        <w:rFonts w:ascii="Wingdings" w:hAnsi="Wingdings" w:hint="default"/>
+      </w:rPr>
+    </w:lvl>
+  </w:abstractNum>
+  <w:abstractNum w:abstractNumId="4" w15:restartNumberingAfterBreak="0">
     <w:nsid w:val="53E07278"/>
     <w:multiLevelType w:val="hybridMultilevel"/>
     <w:tmpl w:val="479214BE"/>
@@ -1845,10 +2633,13 @@
     <w:abstractNumId w:val="0"/>
   </w:num>
   <w:num w:numId="12">
-    <w:abstractNumId w:val="3"/>
+    <w:abstractNumId w:val="4"/>
   </w:num>
   <w:num w:numId="13">
     <w:abstractNumId w:val="1"/>
+  </w:num>
+  <w:num w:numId="14">
+    <w:abstractNumId w:val="3"/>
   </w:num>
 </w:numbering>
 </file>
@@ -2993,6 +3784,29 @@
       <w:contextualSpacing/>
     </w:pPr>
   </w:style>
+  <w:style w:type="character" w:styleId="Hyperlink">
+    <w:name w:val="Hyperlink"/>
+    <w:basedOn w:val="DefaultParagraphFont"/>
+    <w:uiPriority w:val="99"/>
+    <w:unhideWhenUsed/>
+    <w:rsid w:val="00BF0F1D"/>
+    <w:rPr>
+      <w:color w:val="0000FF" w:themeColor="hyperlink"/>
+      <w:u w:val="single"/>
+    </w:rPr>
+  </w:style>
+  <w:style w:type="character" w:styleId="UnresolvedMention">
+    <w:name w:val="Unresolved Mention"/>
+    <w:basedOn w:val="DefaultParagraphFont"/>
+    <w:uiPriority w:val="99"/>
+    <w:semiHidden/>
+    <w:unhideWhenUsed/>
+    <w:rsid w:val="00BF0F1D"/>
+    <w:rPr>
+      <w:color w:val="605E5C"/>
+      <w:shd w:val="clear" w:color="auto" w:fill="E1DFDD"/>
+    </w:rPr>
+  </w:style>
 </w:styles>
 </file>
 

</xml_diff>

<commit_message>
Added gui and documentation in pdf
</commit_message>
<xml_diff>
--- a/_Review/Coding review.docx
+++ b/_Review/Coding review.docx
@@ -5,11 +5,17 @@
     <w:p>
       <w:pPr>
         <w:rPr>
-          <w:lang w:val="sv-SE"/>
-        </w:rPr>
-      </w:pPr>
-      <w:r>
-        <w:rPr>
+          <w:b/>
+          <w:bCs/>
+          <w:u w:val="single"/>
+          <w:lang w:val="sv-SE"/>
+        </w:rPr>
+      </w:pPr>
+      <w:r>
+        <w:rPr>
+          <w:b/>
+          <w:bCs/>
+          <w:u w:val="single"/>
           <w:lang w:val="sv-SE"/>
         </w:rPr>
         <w:t>Review information</w:t>
@@ -46,6 +52,43 @@
         </w:rPr>
         <w:t xml:space="preserve"> på </w:t>
       </w:r>
+      <w:r>
+        <w:rPr>
+          <w:rFonts w:cs="Arial"/>
+          <w:color w:val="000000"/>
+          <w:shd w:val="clear" w:color="auto" w:fill="FFFFFF"/>
+          <w:lang w:val="sv-SE"/>
+        </w:rPr>
+        <w:t xml:space="preserve">Muhammed </w:t>
+      </w:r>
+      <w:proofErr w:type="spellStart"/>
+      <w:proofErr w:type="gramStart"/>
+      <w:r>
+        <w:rPr>
+          <w:rFonts w:cs="Arial"/>
+          <w:color w:val="000000"/>
+          <w:shd w:val="clear" w:color="auto" w:fill="FFFFFF"/>
+          <w:lang w:val="sv-SE"/>
+        </w:rPr>
+        <w:t>Kan‘</w:t>
+      </w:r>
+      <w:proofErr w:type="gramEnd"/>
+      <w:r>
+        <w:rPr>
+          <w:rFonts w:cs="Arial"/>
+          <w:color w:val="000000"/>
+          <w:shd w:val="clear" w:color="auto" w:fill="FFFFFF"/>
+          <w:lang w:val="sv-SE"/>
+        </w:rPr>
+        <w:t>s</w:t>
+      </w:r>
+      <w:proofErr w:type="spellEnd"/>
+      <w:r>
+        <w:rPr>
+          <w:lang w:val="sv-SE"/>
+        </w:rPr>
+        <w:t xml:space="preserve"> </w:t>
+      </w:r>
       <w:proofErr w:type="spellStart"/>
       <w:r>
         <w:rPr>
@@ -63,32 +106,40 @@
           <w:numId w:val="14"/>
         </w:numPr>
         <w:rPr>
-          <w:lang w:val="en-US"/>
-        </w:rPr>
-      </w:pPr>
-      <w:r>
-        <w:rPr>
-          <w:lang w:val="en-US"/>
+          <w:lang w:val="sv-SE"/>
+        </w:rPr>
+      </w:pPr>
+      <w:proofErr w:type="spellStart"/>
+      <w:r>
+        <w:rPr>
+          <w:lang w:val="sv-SE"/>
         </w:rPr>
         <w:t>Repot</w:t>
       </w:r>
-      <w:r>
-        <w:rPr>
-          <w:lang w:val="en-US"/>
-        </w:rPr>
-        <w:t>:</w:t>
-      </w:r>
-      <w:r>
-        <w:rPr>
-          <w:lang w:val="en-US"/>
-        </w:rPr>
-        <w:t xml:space="preserve"> </w:t>
+      <w:proofErr w:type="spellEnd"/>
+      <w:r>
+        <w:rPr>
+          <w:lang w:val="sv-SE"/>
+        </w:rPr>
+        <w:t xml:space="preserve"> finn</w:t>
+      </w:r>
+      <w:r>
+        <w:rPr>
+          <w:lang w:val="sv-SE"/>
+        </w:rPr>
+        <w:t>s här</w:t>
+      </w:r>
+      <w:r>
+        <w:rPr>
+          <w:lang w:val="sv-SE"/>
+        </w:rPr>
+        <w:t xml:space="preserve">: </w:t>
       </w:r>
       <w:hyperlink r:id="rId8" w:history="1">
         <w:r>
           <w:rPr>
             <w:rStyle w:val="Hyperlink"/>
-            <w:lang w:val="en-US"/>
+            <w:lang w:val="sv-SE"/>
           </w:rPr>
           <w:t>https://github.com/Hamood420/Java21-Muhammed-Kan-Tic-Tac-Toe</w:t>
         </w:r>
@@ -188,18 +239,95 @@
     <w:p>
       <w:pPr>
         <w:rPr>
-          <w:lang w:val="sv-SE"/>
-        </w:rPr>
-      </w:pPr>
-    </w:p>
-    <w:p>
-      <w:pPr>
-        <w:rPr>
-          <w:lang w:val="sv-SE"/>
-        </w:rPr>
-      </w:pPr>
-      <w:r>
-        <w:rPr>
+          <w:b/>
+          <w:bCs/>
+          <w:u w:val="single"/>
+          <w:lang w:val="sv-SE"/>
+        </w:rPr>
+      </w:pPr>
+      <w:r>
+        <w:rPr>
+          <w:b/>
+          <w:bCs/>
+          <w:u w:val="single"/>
+          <w:lang w:val="sv-SE"/>
+        </w:rPr>
+        <w:t>Sammanfattning</w:t>
+      </w:r>
+    </w:p>
+    <w:p>
+      <w:pPr>
+        <w:rPr>
+          <w:lang w:val="sv-SE"/>
+        </w:rPr>
+      </w:pPr>
+      <w:r>
+        <w:rPr>
+          <w:lang w:val="sv-SE"/>
+        </w:rPr>
+        <w:t>Sammanfattningsvis fungerar koden förutom om man som användare råkar skriva in fel tecken vid inmatning i GUI.</w:t>
+      </w:r>
+    </w:p>
+    <w:p>
+      <w:pPr>
+        <w:rPr>
+          <w:lang w:val="sv-SE"/>
+        </w:rPr>
+      </w:pPr>
+      <w:r>
+        <w:rPr>
+          <w:lang w:val="sv-SE"/>
+        </w:rPr>
+        <w:t>Det finns en del saker man kan fundera över, tex om programmet ska växa och man ska lägga till fler funktioner.</w:t>
+      </w:r>
+    </w:p>
+    <w:p>
+      <w:pPr>
+        <w:rPr>
+          <w:lang w:val="sv-SE"/>
+        </w:rPr>
+      </w:pPr>
+      <w:r>
+        <w:rPr>
+          <w:lang w:val="sv-SE"/>
+        </w:rPr>
+        <w:t>Komplexiteten koden speglar uppgiften väl och det finns inget som är överdrivet komplext utfört.</w:t>
+      </w:r>
+    </w:p>
+    <w:p>
+      <w:pPr>
+        <w:rPr>
+          <w:lang w:val="sv-SE"/>
+        </w:rPr>
+      </w:pPr>
+      <w:r>
+        <w:rPr>
+          <w:lang w:val="sv-SE"/>
+        </w:rPr>
+        <w:t>Nedan ger jag en del input om vad jag har hittat som man kan fundera över.</w:t>
+      </w:r>
+    </w:p>
+    <w:p>
+      <w:pPr>
+        <w:rPr>
+          <w:lang w:val="sv-SE"/>
+        </w:rPr>
+      </w:pPr>
+    </w:p>
+    <w:p>
+      <w:pPr>
+        <w:rPr>
+          <w:b/>
+          <w:bCs/>
+          <w:u w:val="single"/>
+          <w:lang w:val="sv-SE"/>
+        </w:rPr>
+      </w:pPr>
+      <w:r>
+        <w:rPr>
+          <w:b/>
+          <w:bCs/>
+          <w:u w:val="single"/>
           <w:lang w:val="sv-SE"/>
         </w:rPr>
         <w:t>Design</w:t>
@@ -294,14 +422,12 @@
         </w:rPr>
         <w:t xml:space="preserve">Om man behåller </w:t>
       </w:r>
-      <w:proofErr w:type="gramStart"/>
-      <w:r>
-        <w:rPr>
-          <w:lang w:val="sv-SE"/>
-        </w:rPr>
-        <w:t>denna strukturen</w:t>
-      </w:r>
-      <w:proofErr w:type="gramEnd"/>
+      <w:r>
+        <w:rPr>
+          <w:lang w:val="sv-SE"/>
+        </w:rPr>
+        <w:t>denna struktur</w:t>
+      </w:r>
       <w:r>
         <w:rPr>
           <w:lang w:val="sv-SE"/>
@@ -319,6 +445,26 @@
           <w:lang w:val="sv-SE"/>
         </w:rPr>
         <w:t xml:space="preserve"> </w:t>
+      </w:r>
+      <w:r>
+        <w:rPr>
+          <w:lang w:val="sv-SE"/>
+        </w:rPr>
+        <w:t xml:space="preserve">och jag hade även brutit ut en del kod från </w:t>
+      </w:r>
+      <w:proofErr w:type="spellStart"/>
+      <w:r>
+        <w:rPr>
+          <w:lang w:val="sv-SE"/>
+        </w:rPr>
+        <w:t>main</w:t>
+      </w:r>
+      <w:proofErr w:type="spellEnd"/>
+      <w:r>
+        <w:rPr>
+          <w:lang w:val="sv-SE"/>
+        </w:rPr>
+        <w:t xml:space="preserve"> metoden</w:t>
       </w:r>
     </w:p>
     <w:p>
@@ -336,13 +482,13 @@
         <w:rPr>
           <w:lang w:val="sv-SE"/>
         </w:rPr>
-        <w:t>Förslag är att dela upp koden I oli</w:t>
-      </w:r>
-      <w:r>
-        <w:rPr>
-          <w:lang w:val="sv-SE"/>
-        </w:rPr>
-        <w:t>ka klasser, tex i en MVC struktur</w:t>
+        <w:t>Förslag är att</w:t>
+      </w:r>
+      <w:r>
+        <w:rPr>
+          <w:lang w:val="sv-SE"/>
+        </w:rPr>
+        <w:t xml:space="preserve"> antingen</w:t>
       </w:r>
     </w:p>
     <w:p>
@@ -353,6 +499,30 @@
           <w:numId w:val="13"/>
         </w:numPr>
         <w:rPr>
+          <w:lang w:val="sv-SE"/>
+        </w:rPr>
+      </w:pPr>
+      <w:r>
+        <w:rPr>
+          <w:lang w:val="sv-SE"/>
+        </w:rPr>
+        <w:t>dela upp koden I oli</w:t>
+      </w:r>
+      <w:r>
+        <w:rPr>
+          <w:lang w:val="sv-SE"/>
+        </w:rPr>
+        <w:t>ka klasser, tex i en MVC struktur</w:t>
+      </w:r>
+    </w:p>
+    <w:p>
+      <w:pPr>
+        <w:pStyle w:val="ListParagraph"/>
+        <w:numPr>
+          <w:ilvl w:val="2"/>
+          <w:numId w:val="13"/>
+        </w:numPr>
+        <w:rPr>
           <w:lang w:val="en-US"/>
         </w:rPr>
       </w:pPr>
@@ -367,6 +537,128 @@
           <w:lang w:val="en-US"/>
         </w:rPr>
         <w:t>till player</w:t>
+      </w:r>
+    </w:p>
+    <w:p>
+      <w:pPr>
+        <w:pStyle w:val="ListParagraph"/>
+        <w:numPr>
+          <w:ilvl w:val="2"/>
+          <w:numId w:val="13"/>
+        </w:numPr>
+        <w:rPr>
+          <w:lang w:val="sv-SE"/>
+        </w:rPr>
+      </w:pPr>
+      <w:proofErr w:type="spellStart"/>
+      <w:r>
+        <w:rPr>
+          <w:lang w:val="sv-SE"/>
+        </w:rPr>
+        <w:t>View</w:t>
+      </w:r>
+      <w:proofErr w:type="spellEnd"/>
+      <w:r>
+        <w:rPr>
+          <w:lang w:val="sv-SE"/>
+        </w:rPr>
+        <w:t xml:space="preserve"> </w:t>
+      </w:r>
+      <w:r>
+        <w:rPr>
+          <w:lang w:val="sv-SE"/>
+        </w:rPr>
+        <w:t>för vad som ska visas på</w:t>
+      </w:r>
+      <w:r>
+        <w:rPr>
+          <w:lang w:val="sv-SE"/>
+        </w:rPr>
+        <w:t xml:space="preserve"> UI</w:t>
+      </w:r>
+    </w:p>
+    <w:p>
+      <w:pPr>
+        <w:pStyle w:val="ListParagraph"/>
+        <w:numPr>
+          <w:ilvl w:val="2"/>
+          <w:numId w:val="13"/>
+        </w:numPr>
+        <w:rPr>
+          <w:lang w:val="sv-SE"/>
+        </w:rPr>
+      </w:pPr>
+      <w:r>
+        <w:rPr>
+          <w:lang w:val="sv-SE"/>
+        </w:rPr>
+        <w:t>Controller f</w:t>
+      </w:r>
+      <w:r>
+        <w:rPr>
+          <w:lang w:val="sv-SE"/>
+        </w:rPr>
+        <w:t>ör att skyffla d</w:t>
+      </w:r>
+      <w:r>
+        <w:rPr>
+          <w:lang w:val="sv-SE"/>
+        </w:rPr>
+        <w:t xml:space="preserve">ata mellan </w:t>
+      </w:r>
+      <w:proofErr w:type="spellStart"/>
+      <w:r>
+        <w:rPr>
+          <w:lang w:val="sv-SE"/>
+        </w:rPr>
+        <w:t>Model</w:t>
+      </w:r>
+      <w:proofErr w:type="spellEnd"/>
+      <w:r>
+        <w:rPr>
+          <w:lang w:val="sv-SE"/>
+        </w:rPr>
+        <w:t xml:space="preserve"> och </w:t>
+      </w:r>
+      <w:proofErr w:type="spellStart"/>
+      <w:r>
+        <w:rPr>
+          <w:lang w:val="sv-SE"/>
+        </w:rPr>
+        <w:t>View</w:t>
+      </w:r>
+      <w:proofErr w:type="spellEnd"/>
+    </w:p>
+    <w:p>
+      <w:pPr>
+        <w:pStyle w:val="ListParagraph"/>
+        <w:numPr>
+          <w:ilvl w:val="2"/>
+          <w:numId w:val="13"/>
+        </w:numPr>
+        <w:rPr>
+          <w:lang w:val="sv-SE"/>
+        </w:rPr>
+      </w:pPr>
+      <w:r>
+        <w:rPr>
+          <w:lang w:val="sv-SE"/>
+        </w:rPr>
+        <w:t xml:space="preserve">En UI </w:t>
+      </w:r>
+      <w:proofErr w:type="spellStart"/>
+      <w:r>
+        <w:rPr>
+          <w:lang w:val="sv-SE"/>
+        </w:rPr>
+        <w:t>class</w:t>
+      </w:r>
+      <w:proofErr w:type="spellEnd"/>
+      <w:r>
+        <w:rPr>
+          <w:lang w:val="sv-SE"/>
+        </w:rPr>
+        <w:t xml:space="preserve"> för att rita upp spelplan och menyer</w:t>
       </w:r>
     </w:p>
     <w:p>
@@ -380,31 +672,321 @@
           <w:lang w:val="sv-SE"/>
         </w:rPr>
       </w:pPr>
+      <w:r>
+        <w:rPr>
+          <w:lang w:val="sv-SE"/>
+        </w:rPr>
+        <w:t>e</w:t>
+      </w:r>
+      <w:r>
+        <w:rPr>
+          <w:lang w:val="sv-SE"/>
+        </w:rPr>
+        <w:t>ller att göra ett par metoder till, tex</w:t>
+      </w:r>
+    </w:p>
+    <w:p>
+      <w:pPr>
+        <w:pStyle w:val="ListParagraph"/>
+        <w:numPr>
+          <w:ilvl w:val="2"/>
+          <w:numId w:val="13"/>
+        </w:numPr>
+        <w:rPr>
+          <w:lang w:val="sv-SE"/>
+        </w:rPr>
+      </w:pPr>
+      <w:r>
+        <w:rPr>
+          <w:lang w:val="sv-SE"/>
+        </w:rPr>
+        <w:t>UI</w:t>
+      </w:r>
+    </w:p>
+    <w:p>
+      <w:pPr>
+        <w:pStyle w:val="ListParagraph"/>
+        <w:numPr>
+          <w:ilvl w:val="2"/>
+          <w:numId w:val="13"/>
+        </w:numPr>
+        <w:rPr>
+          <w:lang w:val="sv-SE"/>
+        </w:rPr>
+      </w:pPr>
+      <w:r>
+        <w:rPr>
+          <w:lang w:val="sv-SE"/>
+        </w:rPr>
+        <w:t>Hantera användarens input</w:t>
+      </w:r>
+    </w:p>
+    <w:p>
+      <w:pPr>
+        <w:pStyle w:val="ListParagraph"/>
+        <w:numPr>
+          <w:ilvl w:val="2"/>
+          <w:numId w:val="13"/>
+        </w:numPr>
+        <w:rPr>
+          <w:lang w:val="sv-SE"/>
+        </w:rPr>
+      </w:pPr>
+      <w:r>
+        <w:rPr>
+          <w:lang w:val="sv-SE"/>
+        </w:rPr>
+        <w:t>Göra en metod för själva spelmotorn</w:t>
+      </w:r>
+    </w:p>
+    <w:p>
+      <w:pPr>
+        <w:rPr>
+          <w:lang w:val="sv-SE"/>
+        </w:rPr>
+      </w:pPr>
+    </w:p>
+    <w:p>
+      <w:pPr>
+        <w:rPr>
+          <w:b/>
+          <w:bCs/>
+          <w:u w:val="single"/>
+          <w:lang w:val="sv-SE"/>
+        </w:rPr>
+      </w:pPr>
+      <w:r>
+        <w:rPr>
+          <w:b/>
+          <w:bCs/>
+          <w:u w:val="single"/>
+          <w:lang w:val="sv-SE"/>
+        </w:rPr>
+        <w:t>Kommentarer</w:t>
+      </w:r>
+    </w:p>
+    <w:p>
+      <w:pPr>
+        <w:pStyle w:val="ListParagraph"/>
+        <w:numPr>
+          <w:ilvl w:val="0"/>
+          <w:numId w:val="13"/>
+        </w:numPr>
+        <w:rPr>
+          <w:lang w:val="sv-SE"/>
+        </w:rPr>
+      </w:pPr>
+      <w:r>
+        <w:rPr>
+          <w:lang w:val="sv-SE"/>
+        </w:rPr>
+        <w:t>Inga kommentarer</w:t>
+      </w:r>
+      <w:r>
+        <w:rPr>
+          <w:lang w:val="sv-SE"/>
+        </w:rPr>
+        <w:t xml:space="preserve"> i kod</w:t>
+      </w:r>
+    </w:p>
+    <w:p>
+      <w:pPr>
+        <w:pStyle w:val="ListParagraph"/>
+        <w:numPr>
+          <w:ilvl w:val="0"/>
+          <w:numId w:val="13"/>
+        </w:numPr>
+        <w:rPr>
+          <w:lang w:val="sv-SE"/>
+        </w:rPr>
+      </w:pPr>
+      <w:r>
+        <w:rPr>
+          <w:lang w:val="sv-SE"/>
+        </w:rPr>
+        <w:t>Skulle kunna finns enklare kommentarer på en övergripande nivå, tex vad är syftet med metoden, utan att gå in på detaljer</w:t>
+      </w:r>
+    </w:p>
+    <w:p>
+      <w:pPr>
+        <w:rPr>
+          <w:lang w:val="sv-SE"/>
+        </w:rPr>
+      </w:pPr>
+    </w:p>
+    <w:p>
+      <w:pPr>
+        <w:rPr>
+          <w:b/>
+          <w:bCs/>
+          <w:u w:val="single"/>
+          <w:lang w:val="sv-SE"/>
+        </w:rPr>
+      </w:pPr>
       <w:proofErr w:type="spellStart"/>
       <w:r>
         <w:rPr>
-          <w:lang w:val="sv-SE"/>
-        </w:rPr>
-        <w:t>View</w:t>
+          <w:b/>
+          <w:bCs/>
+          <w:u w:val="single"/>
+          <w:lang w:val="sv-SE"/>
+        </w:rPr>
+        <w:t>Coding</w:t>
       </w:r>
       <w:proofErr w:type="spellEnd"/>
       <w:r>
         <w:rPr>
+          <w:b/>
+          <w:bCs/>
+          <w:u w:val="single"/>
           <w:lang w:val="sv-SE"/>
         </w:rPr>
         <w:t xml:space="preserve"> </w:t>
       </w:r>
-      <w:r>
-        <w:rPr>
-          <w:lang w:val="sv-SE"/>
-        </w:rPr>
-        <w:t>för vad som ska visas på</w:t>
-      </w:r>
-      <w:r>
-        <w:rPr>
-          <w:lang w:val="sv-SE"/>
-        </w:rPr>
-        <w:t xml:space="preserve"> UI</w:t>
+      <w:proofErr w:type="spellStart"/>
+      <w:r>
+        <w:rPr>
+          <w:b/>
+          <w:bCs/>
+          <w:u w:val="single"/>
+          <w:lang w:val="sv-SE"/>
+        </w:rPr>
+        <w:t>conventions</w:t>
+      </w:r>
+      <w:proofErr w:type="spellEnd"/>
+    </w:p>
+    <w:p>
+      <w:pPr>
+        <w:pStyle w:val="ListParagraph"/>
+        <w:numPr>
+          <w:ilvl w:val="0"/>
+          <w:numId w:val="13"/>
+        </w:numPr>
+        <w:rPr>
+          <w:lang w:val="sv-SE"/>
+        </w:rPr>
+      </w:pPr>
+      <w:r>
+        <w:rPr>
+          <w:lang w:val="sv-SE"/>
+        </w:rPr>
+        <w:t xml:space="preserve">Följer </w:t>
+      </w:r>
+      <w:proofErr w:type="spellStart"/>
+      <w:r>
+        <w:rPr>
+          <w:lang w:val="sv-SE"/>
+        </w:rPr>
+        <w:t>coding</w:t>
+      </w:r>
+      <w:proofErr w:type="spellEnd"/>
+      <w:r>
+        <w:rPr>
+          <w:lang w:val="sv-SE"/>
+        </w:rPr>
+        <w:t xml:space="preserve"> </w:t>
+      </w:r>
+      <w:proofErr w:type="spellStart"/>
+      <w:r>
+        <w:rPr>
+          <w:lang w:val="sv-SE"/>
+        </w:rPr>
+        <w:t>conventions</w:t>
+      </w:r>
+      <w:proofErr w:type="spellEnd"/>
+      <w:r>
+        <w:rPr>
+          <w:lang w:val="sv-SE"/>
+        </w:rPr>
+        <w:t xml:space="preserve"> såvitt jag kan se</w:t>
+      </w:r>
+    </w:p>
+    <w:p>
+      <w:pPr>
+        <w:pStyle w:val="ListParagraph"/>
+        <w:numPr>
+          <w:ilvl w:val="0"/>
+          <w:numId w:val="13"/>
+        </w:numPr>
+        <w:rPr>
+          <w:lang w:val="sv-SE"/>
+        </w:rPr>
+      </w:pPr>
+      <w:r>
+        <w:rPr>
+          <w:lang w:val="sv-SE"/>
+        </w:rPr>
+        <w:t>Namngivning av metoder och variabler följer samma mönster</w:t>
+      </w:r>
+    </w:p>
+    <w:p>
+      <w:pPr>
+        <w:rPr>
+          <w:lang w:val="sv-SE"/>
+        </w:rPr>
+      </w:pPr>
+    </w:p>
+    <w:p>
+      <w:pPr>
+        <w:rPr>
+          <w:b/>
+          <w:bCs/>
+          <w:u w:val="single"/>
+          <w:lang w:val="sv-SE"/>
+        </w:rPr>
+      </w:pPr>
+      <w:r>
+        <w:rPr>
+          <w:b/>
+          <w:bCs/>
+          <w:u w:val="single"/>
+          <w:lang w:val="sv-SE"/>
+        </w:rPr>
+        <w:t>Funktionalitet</w:t>
+      </w:r>
+    </w:p>
+    <w:p>
+      <w:pPr>
+        <w:pStyle w:val="ListParagraph"/>
+        <w:numPr>
+          <w:ilvl w:val="0"/>
+          <w:numId w:val="13"/>
+        </w:numPr>
+        <w:rPr>
+          <w:lang w:val="sv-SE"/>
+        </w:rPr>
+      </w:pPr>
+      <w:r>
+        <w:rPr>
+          <w:lang w:val="sv-SE"/>
+        </w:rPr>
+        <w:t>All</w:t>
+      </w:r>
+      <w:r>
+        <w:rPr>
+          <w:lang w:val="sv-SE"/>
+        </w:rPr>
+        <w:t xml:space="preserve"> grundläggande</w:t>
+      </w:r>
+      <w:r>
+        <w:rPr>
+          <w:lang w:val="sv-SE"/>
+        </w:rPr>
+        <w:t xml:space="preserve"> funktionalitet i </w:t>
+      </w:r>
+      <w:proofErr w:type="spellStart"/>
+      <w:r>
+        <w:rPr>
+          <w:lang w:val="sv-SE"/>
+        </w:rPr>
+        <w:t>kravspecen</w:t>
+      </w:r>
+      <w:proofErr w:type="spellEnd"/>
+      <w:r>
+        <w:rPr>
+          <w:lang w:val="sv-SE"/>
+        </w:rPr>
+        <w:t xml:space="preserve"> är inte implementerad</w:t>
       </w:r>
     </w:p>
     <w:p>
@@ -422,40 +1004,66 @@
         <w:rPr>
           <w:lang w:val="sv-SE"/>
         </w:rPr>
-        <w:t>Controller f</w:t>
-      </w:r>
-      <w:r>
-        <w:rPr>
-          <w:lang w:val="sv-SE"/>
-        </w:rPr>
-        <w:t>ör att skyffla d</w:t>
-      </w:r>
-      <w:r>
-        <w:rPr>
-          <w:lang w:val="sv-SE"/>
-        </w:rPr>
-        <w:t xml:space="preserve">ata mellan </w:t>
-      </w:r>
+        <w:t>Saknar omstart och att startande spelare slumpas</w:t>
+      </w:r>
+    </w:p>
+    <w:p>
+      <w:pPr>
+        <w:rPr>
+          <w:lang w:val="sv-SE"/>
+        </w:rPr>
+      </w:pPr>
+    </w:p>
+    <w:p>
+      <w:pPr>
+        <w:rPr>
+          <w:b/>
+          <w:bCs/>
+          <w:u w:val="single"/>
+          <w:lang w:val="sv-SE"/>
+        </w:rPr>
+      </w:pPr>
       <w:proofErr w:type="spellStart"/>
       <w:r>
         <w:rPr>
-          <w:lang w:val="sv-SE"/>
-        </w:rPr>
-        <w:t>Model</w:t>
+          <w:b/>
+          <w:bCs/>
+          <w:u w:val="single"/>
+          <w:lang w:val="sv-SE"/>
+        </w:rPr>
+        <w:t>Versionhantering</w:t>
       </w:r>
       <w:proofErr w:type="spellEnd"/>
-      <w:r>
-        <w:rPr>
-          <w:lang w:val="sv-SE"/>
-        </w:rPr>
-        <w:t xml:space="preserve"> och </w:t>
+    </w:p>
+    <w:p>
+      <w:pPr>
+        <w:pStyle w:val="ListParagraph"/>
+        <w:numPr>
+          <w:ilvl w:val="0"/>
+          <w:numId w:val="13"/>
+        </w:numPr>
+        <w:rPr>
+          <w:lang w:val="sv-SE"/>
+        </w:rPr>
+      </w:pPr>
+      <w:r>
+        <w:rPr>
+          <w:lang w:val="sv-SE"/>
+        </w:rPr>
+        <w:t>Ingen</w:t>
+      </w:r>
+      <w:r>
+        <w:rPr>
+          <w:lang w:val="sv-SE"/>
+        </w:rPr>
+        <w:t xml:space="preserve"> </w:t>
       </w:r>
       <w:proofErr w:type="spellStart"/>
       <w:r>
         <w:rPr>
           <w:lang w:val="sv-SE"/>
         </w:rPr>
-        <w:t>View</w:t>
+        <w:t>versionhantering</w:t>
       </w:r>
       <w:proofErr w:type="spellEnd"/>
     </w:p>
@@ -474,54 +1082,33 @@
         <w:rPr>
           <w:lang w:val="sv-SE"/>
         </w:rPr>
-        <w:t xml:space="preserve">En UI </w:t>
-      </w:r>
-      <w:proofErr w:type="spellStart"/>
-      <w:r>
-        <w:rPr>
-          <w:lang w:val="sv-SE"/>
-        </w:rPr>
-        <w:t>class</w:t>
-      </w:r>
-      <w:proofErr w:type="spellEnd"/>
-      <w:r>
-        <w:rPr>
-          <w:lang w:val="sv-SE"/>
-        </w:rPr>
-        <w:t xml:space="preserve"> för att rita upp spelplan och menyer</w:t>
-      </w:r>
-    </w:p>
-    <w:p>
-      <w:pPr>
-        <w:rPr>
-          <w:lang w:val="sv-SE"/>
-        </w:rPr>
-      </w:pPr>
-    </w:p>
-    <w:p>
-      <w:pPr>
-        <w:rPr>
-          <w:lang w:val="sv-SE"/>
-        </w:rPr>
-      </w:pPr>
-    </w:p>
-    <w:p>
-      <w:pPr>
-        <w:rPr>
-          <w:lang w:val="sv-SE"/>
-        </w:rPr>
-      </w:pPr>
-      <w:r>
-        <w:rPr>
-          <w:lang w:val="sv-SE"/>
-        </w:rPr>
-        <w:t>Kommenta</w:t>
-      </w:r>
-      <w:r>
-        <w:rPr>
-          <w:lang w:val="sv-SE"/>
-        </w:rPr>
-        <w:t>rer</w:t>
+        <w:t>Rekommendation är att använda versionshantering även på mindre projekt som bara har en klass, då är det enklare att se vilka ändringar man har gjort</w:t>
+      </w:r>
+    </w:p>
+    <w:p>
+      <w:pPr>
+        <w:rPr>
+          <w:lang w:val="sv-SE"/>
+        </w:rPr>
+      </w:pPr>
+    </w:p>
+    <w:p>
+      <w:pPr>
+        <w:rPr>
+          <w:b/>
+          <w:bCs/>
+          <w:u w:val="single"/>
+          <w:lang w:val="sv-SE"/>
+        </w:rPr>
+      </w:pPr>
+      <w:r>
+        <w:rPr>
+          <w:b/>
+          <w:bCs/>
+          <w:u w:val="single"/>
+          <w:lang w:val="sv-SE"/>
+        </w:rPr>
+        <w:t>Förslag till förändringar</w:t>
       </w:r>
     </w:p>
     <w:p>
@@ -539,13 +1126,57 @@
         <w:rPr>
           <w:lang w:val="sv-SE"/>
         </w:rPr>
-        <w:t>Inga kommentarer</w:t>
-      </w:r>
-      <w:r>
-        <w:rPr>
-          <w:lang w:val="sv-SE"/>
-        </w:rPr>
-        <w:t xml:space="preserve"> i kod</w:t>
+        <w:t xml:space="preserve">Om man </w:t>
+      </w:r>
+      <w:r>
+        <w:rPr>
+          <w:lang w:val="sv-SE"/>
+        </w:rPr>
+        <w:t xml:space="preserve">som användare skriver in </w:t>
+      </w:r>
+      <w:r>
+        <w:rPr>
+          <w:lang w:val="sv-SE"/>
+        </w:rPr>
+        <w:t>bokstäver</w:t>
+      </w:r>
+      <w:r>
+        <w:rPr>
+          <w:lang w:val="sv-SE"/>
+        </w:rPr>
+        <w:t xml:space="preserve"> till </w:t>
+      </w:r>
+      <w:proofErr w:type="spellStart"/>
+      <w:r>
+        <w:rPr>
+          <w:lang w:val="sv-SE"/>
+        </w:rPr>
+        <w:t>G</w:t>
+      </w:r>
+      <w:r>
+        <w:rPr>
+          <w:lang w:val="sv-SE"/>
+        </w:rPr>
+        <w:t>UI:t</w:t>
+      </w:r>
+      <w:proofErr w:type="spellEnd"/>
+      <w:r>
+        <w:rPr>
+          <w:lang w:val="sv-SE"/>
+        </w:rPr>
+        <w:t xml:space="preserve"> kraschar applikationen --&gt; använd Try-Catch</w:t>
+      </w:r>
+      <w:r>
+        <w:rPr>
+          <w:lang w:val="sv-SE"/>
+        </w:rPr>
+        <w:t xml:space="preserve"> till Scanner</w:t>
+      </w:r>
+      <w:r>
+        <w:rPr>
+          <w:lang w:val="sv-SE"/>
+        </w:rPr>
+        <w:t xml:space="preserve"> eller ta in en String och kolla värdet</w:t>
       </w:r>
     </w:p>
     <w:p>
@@ -563,44 +1194,28 @@
         <w:rPr>
           <w:lang w:val="sv-SE"/>
         </w:rPr>
-        <w:t>Skulle kunna finns enklare kommentarer på en övergripande nivå, tex vad är syftet med metoden, utan att gå in på detaljer</w:t>
-      </w:r>
-    </w:p>
-    <w:p>
-      <w:pPr>
-        <w:rPr>
-          <w:lang w:val="sv-SE"/>
-        </w:rPr>
-      </w:pPr>
-    </w:p>
-    <w:p>
-      <w:pPr>
-        <w:rPr>
-          <w:lang w:val="sv-SE"/>
-        </w:rPr>
-      </w:pPr>
+        <w:t>Metoderna som anropas i samma klass kan vara private, dom behöver inte ge access utanför</w:t>
+      </w:r>
+      <w:r>
+        <w:rPr>
+          <w:lang w:val="sv-SE"/>
+        </w:rPr>
+        <w:t xml:space="preserve"> </w:t>
+      </w:r>
       <w:proofErr w:type="spellStart"/>
       <w:r>
         <w:rPr>
           <w:lang w:val="sv-SE"/>
         </w:rPr>
-        <w:t>Coding</w:t>
+        <w:t>main</w:t>
       </w:r>
       <w:proofErr w:type="spellEnd"/>
       <w:r>
         <w:rPr>
           <w:lang w:val="sv-SE"/>
         </w:rPr>
-        <w:t xml:space="preserve"> </w:t>
-      </w:r>
-      <w:proofErr w:type="spellStart"/>
-      <w:r>
-        <w:rPr>
-          <w:lang w:val="sv-SE"/>
-        </w:rPr>
-        <w:t>conventions</w:t>
-      </w:r>
-      <w:proofErr w:type="spellEnd"/>
+        <w:t xml:space="preserve"> klassen</w:t>
+      </w:r>
     </w:p>
     <w:p>
       <w:pPr>
@@ -613,59 +1228,49 @@
           <w:lang w:val="sv-SE"/>
         </w:rPr>
       </w:pPr>
-      <w:r>
-        <w:rPr>
-          <w:lang w:val="sv-SE"/>
-        </w:rPr>
-        <w:t xml:space="preserve">Följer </w:t>
-      </w:r>
       <w:proofErr w:type="spellStart"/>
       <w:r>
         <w:rPr>
           <w:lang w:val="sv-SE"/>
         </w:rPr>
-        <w:t>coding</w:t>
+        <w:t>Scanner.close</w:t>
       </w:r>
       <w:proofErr w:type="spellEnd"/>
       <w:r>
         <w:rPr>
           <w:lang w:val="sv-SE"/>
         </w:rPr>
+        <w:t>() används inte.</w:t>
+      </w:r>
+      <w:r>
+        <w:rPr>
+          <w:lang w:val="sv-SE"/>
+        </w:rPr>
+        <w:t xml:space="preserve"> Det medför i</w:t>
+      </w:r>
+      <w:r>
+        <w:rPr>
+          <w:lang w:val="sv-SE"/>
+        </w:rPr>
+        <w:t>ngen bugg i detta program, men</w:t>
+      </w:r>
+      <w:r>
+        <w:rPr>
+          <w:lang w:val="sv-SE"/>
+        </w:rPr>
         <w:t xml:space="preserve"> </w:t>
       </w:r>
-      <w:proofErr w:type="spellStart"/>
-      <w:r>
-        <w:rPr>
-          <w:lang w:val="sv-SE"/>
-        </w:rPr>
-        <w:t>conventions</w:t>
-      </w:r>
-      <w:proofErr w:type="spellEnd"/>
-      <w:r>
-        <w:rPr>
-          <w:lang w:val="sv-SE"/>
-        </w:rPr>
-        <w:t xml:space="preserve"> såvitt jag kan se</w:t>
-      </w:r>
-    </w:p>
-    <w:p>
-      <w:pPr>
-        <w:rPr>
-          <w:lang w:val="sv-SE"/>
-        </w:rPr>
-      </w:pPr>
-    </w:p>
-    <w:p>
-      <w:pPr>
-        <w:rPr>
-          <w:lang w:val="sv-SE"/>
-        </w:rPr>
-      </w:pPr>
-      <w:r>
-        <w:rPr>
-          <w:lang w:val="sv-SE"/>
-        </w:rPr>
-        <w:t>Funktionalitet</w:t>
+      <w:r>
+        <w:rPr>
+          <w:lang w:val="sv-SE"/>
+        </w:rPr>
+        <w:t>k</w:t>
+      </w:r>
+      <w:r>
+        <w:rPr>
+          <w:lang w:val="sv-SE"/>
+        </w:rPr>
+        <w:t>an orsaka problem med minnesläckage</w:t>
       </w:r>
     </w:p>
     <w:p>
@@ -683,254 +1288,6 @@
         <w:rPr>
           <w:lang w:val="sv-SE"/>
         </w:rPr>
-        <w:t>All</w:t>
-      </w:r>
-      <w:r>
-        <w:rPr>
-          <w:lang w:val="sv-SE"/>
-        </w:rPr>
-        <w:t xml:space="preserve"> grundläggande</w:t>
-      </w:r>
-      <w:r>
-        <w:rPr>
-          <w:lang w:val="sv-SE"/>
-        </w:rPr>
-        <w:t xml:space="preserve"> funktionalitet i </w:t>
-      </w:r>
-      <w:proofErr w:type="spellStart"/>
-      <w:r>
-        <w:rPr>
-          <w:lang w:val="sv-SE"/>
-        </w:rPr>
-        <w:t>kravspecen</w:t>
-      </w:r>
-      <w:proofErr w:type="spellEnd"/>
-      <w:r>
-        <w:rPr>
-          <w:lang w:val="sv-SE"/>
-        </w:rPr>
-        <w:t xml:space="preserve"> är inte implementerad</w:t>
-      </w:r>
-    </w:p>
-    <w:p>
-      <w:pPr>
-        <w:pStyle w:val="ListParagraph"/>
-        <w:numPr>
-          <w:ilvl w:val="1"/>
-          <w:numId w:val="13"/>
-        </w:numPr>
-        <w:rPr>
-          <w:lang w:val="sv-SE"/>
-        </w:rPr>
-      </w:pPr>
-      <w:r>
-        <w:rPr>
-          <w:lang w:val="sv-SE"/>
-        </w:rPr>
-        <w:t>Saknar omstart och att startande spelare slumpas</w:t>
-      </w:r>
-    </w:p>
-    <w:p>
-      <w:pPr>
-        <w:rPr>
-          <w:lang w:val="sv-SE"/>
-        </w:rPr>
-      </w:pPr>
-    </w:p>
-    <w:p>
-      <w:pPr>
-        <w:rPr>
-          <w:lang w:val="sv-SE"/>
-        </w:rPr>
-      </w:pPr>
-      <w:proofErr w:type="spellStart"/>
-      <w:r>
-        <w:rPr>
-          <w:lang w:val="sv-SE"/>
-        </w:rPr>
-        <w:t>Versionhantering</w:t>
-      </w:r>
-      <w:proofErr w:type="spellEnd"/>
-    </w:p>
-    <w:p>
-      <w:pPr>
-        <w:pStyle w:val="ListParagraph"/>
-        <w:numPr>
-          <w:ilvl w:val="0"/>
-          <w:numId w:val="13"/>
-        </w:numPr>
-        <w:rPr>
-          <w:lang w:val="sv-SE"/>
-        </w:rPr>
-      </w:pPr>
-      <w:r>
-        <w:rPr>
-          <w:lang w:val="sv-SE"/>
-        </w:rPr>
-        <w:t>Ingen</w:t>
-      </w:r>
-      <w:r>
-        <w:rPr>
-          <w:lang w:val="sv-SE"/>
-        </w:rPr>
-        <w:t xml:space="preserve"> </w:t>
-      </w:r>
-      <w:proofErr w:type="spellStart"/>
-      <w:r>
-        <w:rPr>
-          <w:lang w:val="sv-SE"/>
-        </w:rPr>
-        <w:t>versionhantering</w:t>
-      </w:r>
-      <w:proofErr w:type="spellEnd"/>
-    </w:p>
-    <w:p>
-      <w:pPr>
-        <w:pStyle w:val="ListParagraph"/>
-        <w:numPr>
-          <w:ilvl w:val="1"/>
-          <w:numId w:val="13"/>
-        </w:numPr>
-        <w:rPr>
-          <w:lang w:val="sv-SE"/>
-        </w:rPr>
-      </w:pPr>
-      <w:r>
-        <w:rPr>
-          <w:lang w:val="sv-SE"/>
-        </w:rPr>
-        <w:t>Rekommendation är att använda versionshantering även på mindre projekt som bara har en klass, då är det enklare att se vilka ändringar man har gjort</w:t>
-      </w:r>
-    </w:p>
-    <w:p>
-      <w:pPr>
-        <w:rPr>
-          <w:lang w:val="sv-SE"/>
-        </w:rPr>
-      </w:pPr>
-    </w:p>
-    <w:p>
-      <w:pPr>
-        <w:rPr>
-          <w:lang w:val="sv-SE"/>
-        </w:rPr>
-      </w:pPr>
-      <w:r>
-        <w:rPr>
-          <w:lang w:val="sv-SE"/>
-        </w:rPr>
-        <w:t>Förslag till förändringar</w:t>
-      </w:r>
-    </w:p>
-    <w:p>
-      <w:pPr>
-        <w:pStyle w:val="ListParagraph"/>
-        <w:numPr>
-          <w:ilvl w:val="0"/>
-          <w:numId w:val="13"/>
-        </w:numPr>
-        <w:rPr>
-          <w:lang w:val="sv-SE"/>
-        </w:rPr>
-      </w:pPr>
-      <w:r>
-        <w:rPr>
-          <w:lang w:val="sv-SE"/>
-        </w:rPr>
-        <w:t xml:space="preserve">Om man </w:t>
-      </w:r>
-      <w:proofErr w:type="spellStart"/>
-      <w:r>
-        <w:rPr>
-          <w:lang w:val="sv-SE"/>
-        </w:rPr>
-        <w:t>inputar</w:t>
-      </w:r>
-      <w:proofErr w:type="spellEnd"/>
-      <w:r>
-        <w:rPr>
-          <w:lang w:val="sv-SE"/>
-        </w:rPr>
-        <w:t xml:space="preserve"> bokstäver kraschar applikationen --&gt; använd Try-Catch</w:t>
-      </w:r>
-      <w:r>
-        <w:rPr>
-          <w:lang w:val="sv-SE"/>
-        </w:rPr>
-        <w:t xml:space="preserve"> till Scanner</w:t>
-      </w:r>
-      <w:r>
-        <w:rPr>
-          <w:lang w:val="sv-SE"/>
-        </w:rPr>
-        <w:t xml:space="preserve"> eller ta in en String och kolla värdet</w:t>
-      </w:r>
-    </w:p>
-    <w:p>
-      <w:pPr>
-        <w:pStyle w:val="ListParagraph"/>
-        <w:numPr>
-          <w:ilvl w:val="0"/>
-          <w:numId w:val="13"/>
-        </w:numPr>
-        <w:rPr>
-          <w:lang w:val="sv-SE"/>
-        </w:rPr>
-      </w:pPr>
-      <w:r>
-        <w:rPr>
-          <w:lang w:val="sv-SE"/>
-        </w:rPr>
-        <w:t>Metoderna som anropas i samma klass kan vara private, dom behöver inte ge access utanför</w:t>
-      </w:r>
-    </w:p>
-    <w:p>
-      <w:pPr>
-        <w:pStyle w:val="ListParagraph"/>
-        <w:numPr>
-          <w:ilvl w:val="0"/>
-          <w:numId w:val="13"/>
-        </w:numPr>
-        <w:rPr>
-          <w:lang w:val="sv-SE"/>
-        </w:rPr>
-      </w:pPr>
-      <w:r>
-        <w:rPr>
-          <w:lang w:val="sv-SE"/>
-        </w:rPr>
-        <w:t xml:space="preserve">Ingen bugg i detta program, men </w:t>
-      </w:r>
-      <w:proofErr w:type="spellStart"/>
-      <w:r>
-        <w:rPr>
-          <w:lang w:val="sv-SE"/>
-        </w:rPr>
-        <w:t>Scanner.close</w:t>
-      </w:r>
-      <w:proofErr w:type="spellEnd"/>
-      <w:r>
-        <w:rPr>
-          <w:lang w:val="sv-SE"/>
-        </w:rPr>
-        <w:t>() används inte. Kan orsaka problem med minnesläckage</w:t>
-      </w:r>
-    </w:p>
-    <w:p>
-      <w:pPr>
-        <w:pStyle w:val="ListParagraph"/>
-        <w:numPr>
-          <w:ilvl w:val="0"/>
-          <w:numId w:val="13"/>
-        </w:numPr>
-        <w:rPr>
-          <w:lang w:val="sv-SE"/>
-        </w:rPr>
-      </w:pPr>
-      <w:r>
-        <w:rPr>
-          <w:lang w:val="sv-SE"/>
-        </w:rPr>
         <w:t xml:space="preserve">Förslagsvis skulle man kunna ta en stor del av koden i </w:t>
       </w:r>
       <w:proofErr w:type="spellStart"/>
@@ -977,42 +1334,16 @@
           <w:lang w:val="sv-SE"/>
         </w:rPr>
       </w:pPr>
-    </w:p>
-    <w:p>
-      <w:pPr>
-        <w:pStyle w:val="ListParagraph"/>
-        <w:numPr>
-          <w:ilvl w:val="0"/>
-          <w:numId w:val="13"/>
-        </w:numPr>
-        <w:rPr>
-          <w:lang w:val="sv-SE"/>
-        </w:rPr>
-      </w:pPr>
-      <w:r>
-        <w:rPr>
-          <w:lang w:val="sv-SE"/>
-        </w:rPr>
-        <w:t>Inputs kan göras i en egen metod som rekursivt anropar sig själv till rätt input kommer</w:t>
-      </w:r>
-    </w:p>
-    <w:p>
-      <w:pPr>
-        <w:pStyle w:val="ListParagraph"/>
-        <w:rPr>
-          <w:lang w:val="sv-SE"/>
-        </w:rPr>
-      </w:pPr>
-      <w:r>
-        <w:rPr>
-          <w:noProof/>
-          <w:lang w:val="sv-SE"/>
-        </w:rPr>
+      <w:r>
+        <w:rPr>
+          <w:lang w:val="sv-SE"/>
+        </w:rPr>
+        <w:lastRenderedPageBreak/>
         <w:drawing>
-          <wp:inline distT="0" distB="0" distL="0" distR="0" wp14:anchorId="7FFEE6FA" wp14:editId="75343554">
-            <wp:extent cx="3688080" cy="1655815"/>
-            <wp:effectExtent l="0" t="0" r="7620" b="1905"/>
-            <wp:docPr id="2" name="Picture 2"/>
+          <wp:inline distT="0" distB="0" distL="0" distR="0" wp14:anchorId="6A9C6680" wp14:editId="1C719AB0">
+            <wp:extent cx="3857625" cy="2276645"/>
+            <wp:effectExtent l="0" t="0" r="0" b="9525"/>
+            <wp:docPr id="3" name="Picture 3"/>
             <wp:cNvGraphicFramePr>
               <a:graphicFrameLocks xmlns:a="http://schemas.openxmlformats.org/drawingml/2006/main" noChangeAspect="1"/>
             </wp:cNvGraphicFramePr>
@@ -1032,7 +1363,7 @@
                   <pic:spPr>
                     <a:xfrm>
                       <a:off x="0" y="0"/>
-                      <a:ext cx="3691729" cy="1657453"/>
+                      <a:ext cx="3863556" cy="2280145"/>
                     </a:xfrm>
                     <a:prstGeom prst="rect">
                       <a:avLst/>
@@ -1056,68 +1387,88 @@
           <w:lang w:val="sv-SE"/>
         </w:rPr>
       </w:pPr>
+      <w:r>
+        <w:rPr>
+          <w:lang w:val="sv-SE"/>
+        </w:rPr>
+        <w:t>Inputs</w:t>
+      </w:r>
+      <w:r>
+        <w:rPr>
+          <w:lang w:val="sv-SE"/>
+        </w:rPr>
+        <w:t xml:space="preserve"> i </w:t>
+      </w:r>
       <w:proofErr w:type="spellStart"/>
       <w:r>
         <w:rPr>
           <w:lang w:val="sv-SE"/>
         </w:rPr>
-        <w:lastRenderedPageBreak/>
-        <w:t>Warnings</w:t>
+        <w:t>GUI:t</w:t>
       </w:r>
       <w:proofErr w:type="spellEnd"/>
       <w:r>
         <w:rPr>
           <w:lang w:val="sv-SE"/>
         </w:rPr>
-        <w:t xml:space="preserve"> i </w:t>
+        <w:t xml:space="preserve"> skulle</w:t>
+      </w:r>
+      <w:r>
+        <w:rPr>
+          <w:lang w:val="sv-SE"/>
+        </w:rPr>
+        <w:t xml:space="preserve"> k</w:t>
+      </w:r>
+      <w:r>
+        <w:rPr>
+          <w:lang w:val="sv-SE"/>
+        </w:rPr>
+        <w:t>unna</w:t>
+      </w:r>
+      <w:r>
+        <w:rPr>
+          <w:lang w:val="sv-SE"/>
+        </w:rPr>
+        <w:t xml:space="preserve"> göras i en egen metod som rekursivt anropar sig själv</w:t>
+      </w:r>
+      <w:r>
+        <w:rPr>
+          <w:lang w:val="sv-SE"/>
+        </w:rPr>
+        <w:t xml:space="preserve">. Då kan det vara lättare att kolla att rätt värde skickas in i </w:t>
       </w:r>
       <w:proofErr w:type="spellStart"/>
-      <w:proofErr w:type="gramStart"/>
-      <w:r>
-        <w:rPr>
-          <w:rFonts w:ascii="Consolas" w:hAnsi="Consolas" w:cs="Consolas"/>
-          <w:color w:val="1EB540"/>
-          <w:shd w:val="clear" w:color="auto" w:fill="1B6291"/>
-          <w:lang w:val="sv-SE" w:eastAsia="en-US"/>
-        </w:rPr>
-        <w:t>checkWinner</w:t>
+      <w:r>
+        <w:rPr>
+          <w:lang w:val="sv-SE"/>
+        </w:rPr>
+        <w:t>GUI:t</w:t>
       </w:r>
       <w:proofErr w:type="spellEnd"/>
       <w:r>
         <w:rPr>
-          <w:rFonts w:ascii="Consolas" w:hAnsi="Consolas" w:cs="Consolas"/>
-          <w:color w:val="F9FAF4"/>
-          <w:shd w:val="clear" w:color="auto" w:fill="373737"/>
-          <w:lang w:val="sv-SE" w:eastAsia="en-US"/>
-        </w:rPr>
-        <w:t>(</w:t>
-      </w:r>
-      <w:proofErr w:type="gramEnd"/>
-      <w:r>
-        <w:rPr>
-          <w:rFonts w:ascii="Consolas" w:hAnsi="Consolas" w:cs="Consolas"/>
-          <w:color w:val="F9FAF4"/>
-          <w:shd w:val="clear" w:color="auto" w:fill="373737"/>
-          <w:lang w:val="sv-SE" w:eastAsia="en-US"/>
-        </w:rPr>
-        <w:t>)</w:t>
-      </w:r>
-      <w:r>
-        <w:rPr>
-          <w:lang w:val="sv-SE"/>
-        </w:rPr>
-        <w:t>, borttagna med att definiera typen i listan:</w:t>
-      </w:r>
+          <w:lang w:val="sv-SE"/>
+        </w:rPr>
+        <w:t xml:space="preserve"> och att rätt input kommer till spelmotorn</w:t>
+      </w:r>
+    </w:p>
+    <w:p>
+      <w:pPr>
+        <w:pStyle w:val="ListParagraph"/>
+        <w:rPr>
+          <w:lang w:val="sv-SE"/>
+        </w:rPr>
+      </w:pPr>
       <w:r>
         <w:rPr>
           <w:noProof/>
           <w:lang w:val="sv-SE"/>
         </w:rPr>
         <w:drawing>
-          <wp:inline distT="0" distB="0" distL="0" distR="0" wp14:anchorId="3AFBBC9A" wp14:editId="0E28E3AA">
-            <wp:extent cx="4290060" cy="2916787"/>
-            <wp:effectExtent l="0" t="0" r="0" b="0"/>
-            <wp:docPr id="1" name="Picture 1"/>
+          <wp:inline distT="0" distB="0" distL="0" distR="0" wp14:anchorId="7FFEE6FA" wp14:editId="75343554">
+            <wp:extent cx="3688080" cy="1655815"/>
+            <wp:effectExtent l="0" t="0" r="7620" b="1905"/>
+            <wp:docPr id="2" name="Picture 2"/>
             <wp:cNvGraphicFramePr>
               <a:graphicFrameLocks xmlns:a="http://schemas.openxmlformats.org/drawingml/2006/main" noChangeAspect="1"/>
             </wp:cNvGraphicFramePr>
@@ -1137,6 +1488,130 @@
                   <pic:spPr>
                     <a:xfrm>
                       <a:off x="0" y="0"/>
+                      <a:ext cx="3691729" cy="1657453"/>
+                    </a:xfrm>
+                    <a:prstGeom prst="rect">
+                      <a:avLst/>
+                    </a:prstGeom>
+                  </pic:spPr>
+                </pic:pic>
+              </a:graphicData>
+            </a:graphic>
+          </wp:inline>
+        </w:drawing>
+      </w:r>
+    </w:p>
+    <w:p>
+      <w:pPr>
+        <w:pStyle w:val="ListParagraph"/>
+        <w:numPr>
+          <w:ilvl w:val="0"/>
+          <w:numId w:val="13"/>
+        </w:numPr>
+        <w:rPr>
+          <w:lang w:val="sv-SE"/>
+        </w:rPr>
+      </w:pPr>
+      <w:proofErr w:type="spellStart"/>
+      <w:r>
+        <w:rPr>
+          <w:lang w:val="sv-SE"/>
+        </w:rPr>
+        <w:t>Warnings</w:t>
+      </w:r>
+      <w:proofErr w:type="spellEnd"/>
+      <w:r>
+        <w:rPr>
+          <w:lang w:val="sv-SE"/>
+        </w:rPr>
+        <w:t xml:space="preserve"> i </w:t>
+      </w:r>
+      <w:proofErr w:type="spellStart"/>
+      <w:proofErr w:type="gramStart"/>
+      <w:r>
+        <w:rPr>
+          <w:rFonts w:ascii="Consolas" w:hAnsi="Consolas" w:cs="Consolas"/>
+          <w:color w:val="1EB540"/>
+          <w:shd w:val="clear" w:color="auto" w:fill="1B6291"/>
+          <w:lang w:val="sv-SE" w:eastAsia="en-US"/>
+        </w:rPr>
+        <w:t>checkWinner</w:t>
+      </w:r>
+      <w:proofErr w:type="spellEnd"/>
+      <w:r>
+        <w:rPr>
+          <w:rFonts w:ascii="Consolas" w:hAnsi="Consolas" w:cs="Consolas"/>
+          <w:color w:val="F9FAF4"/>
+          <w:shd w:val="clear" w:color="auto" w:fill="373737"/>
+          <w:lang w:val="sv-SE" w:eastAsia="en-US"/>
+        </w:rPr>
+        <w:t>(</w:t>
+      </w:r>
+      <w:proofErr w:type="gramEnd"/>
+      <w:r>
+        <w:rPr>
+          <w:rFonts w:ascii="Consolas" w:hAnsi="Consolas" w:cs="Consolas"/>
+          <w:color w:val="F9FAF4"/>
+          <w:shd w:val="clear" w:color="auto" w:fill="373737"/>
+          <w:lang w:val="sv-SE" w:eastAsia="en-US"/>
+        </w:rPr>
+        <w:t>)</w:t>
+      </w:r>
+      <w:r>
+        <w:rPr>
+          <w:lang w:val="sv-SE"/>
+        </w:rPr>
+        <w:t xml:space="preserve">, borttagna med att definiera typen </w:t>
+      </w:r>
+      <w:proofErr w:type="spellStart"/>
+      <w:r>
+        <w:rPr>
+          <w:lang w:val="sv-SE"/>
+        </w:rPr>
+        <w:t>Integer</w:t>
+      </w:r>
+      <w:proofErr w:type="spellEnd"/>
+      <w:r>
+        <w:rPr>
+          <w:lang w:val="sv-SE"/>
+        </w:rPr>
+        <w:t xml:space="preserve"> </w:t>
+      </w:r>
+      <w:r>
+        <w:rPr>
+          <w:lang w:val="sv-SE"/>
+        </w:rPr>
+        <w:t>i listan:</w:t>
+      </w:r>
+      <w:r>
+        <w:rPr>
+          <w:noProof/>
+          <w:lang w:val="sv-SE"/>
+        </w:rPr>
+        <w:drawing>
+          <wp:inline distT="0" distB="0" distL="0" distR="0" wp14:anchorId="3AFBBC9A" wp14:editId="0E28E3AA">
+            <wp:extent cx="4290060" cy="2916787"/>
+            <wp:effectExtent l="0" t="0" r="0" b="0"/>
+            <wp:docPr id="1" name="Picture 1"/>
+            <wp:cNvGraphicFramePr>
+              <a:graphicFrameLocks xmlns:a="http://schemas.openxmlformats.org/drawingml/2006/main" noChangeAspect="1"/>
+            </wp:cNvGraphicFramePr>
+            <a:graphic xmlns:a="http://schemas.openxmlformats.org/drawingml/2006/main">
+              <a:graphicData uri="http://schemas.openxmlformats.org/drawingml/2006/picture">
+                <pic:pic xmlns:pic="http://schemas.openxmlformats.org/drawingml/2006/picture">
+                  <pic:nvPicPr>
+                    <pic:cNvPr id="1" name=""/>
+                    <pic:cNvPicPr/>
+                  </pic:nvPicPr>
+                  <pic:blipFill>
+                    <a:blip r:embed="rId12"/>
+                    <a:stretch>
+                      <a:fillRect/>
+                    </a:stretch>
+                  </pic:blipFill>
+                  <pic:spPr>
+                    <a:xfrm>
+                      <a:off x="0" y="0"/>
                       <a:ext cx="4302592" cy="2925308"/>
                     </a:xfrm>
                     <a:prstGeom prst="rect">
@@ -1160,14 +1635,40 @@
     <w:p>
       <w:pPr>
         <w:rPr>
-          <w:lang w:val="sv-SE"/>
-        </w:rPr>
-      </w:pPr>
-      <w:r>
-        <w:rPr>
-          <w:lang w:val="sv-SE"/>
-        </w:rPr>
-        <w:t>Tester</w:t>
+          <w:b/>
+          <w:bCs/>
+          <w:u w:val="single"/>
+          <w:lang w:val="sv-SE"/>
+        </w:rPr>
+      </w:pPr>
+      <w:proofErr w:type="spellStart"/>
+      <w:r>
+        <w:rPr>
+          <w:b/>
+          <w:bCs/>
+          <w:u w:val="single"/>
+          <w:lang w:val="sv-SE"/>
+        </w:rPr>
+        <w:t>Unit</w:t>
+      </w:r>
+      <w:proofErr w:type="spellEnd"/>
+      <w:r>
+        <w:rPr>
+          <w:b/>
+          <w:bCs/>
+          <w:u w:val="single"/>
+          <w:lang w:val="sv-SE"/>
+        </w:rPr>
+        <w:t xml:space="preserve"> t</w:t>
+      </w:r>
+      <w:r>
+        <w:rPr>
+          <w:b/>
+          <w:bCs/>
+          <w:u w:val="single"/>
+          <w:lang w:val="sv-SE"/>
+        </w:rPr>
+        <w:t>ester</w:t>
       </w:r>
     </w:p>
     <w:p>
@@ -1256,11 +1757,17 @@
     <w:p>
       <w:pPr>
         <w:rPr>
-          <w:lang w:val="sv-SE"/>
-        </w:rPr>
-      </w:pPr>
-      <w:r>
-        <w:rPr>
+          <w:b/>
+          <w:bCs/>
+          <w:u w:val="single"/>
+          <w:lang w:val="sv-SE"/>
+        </w:rPr>
+      </w:pPr>
+      <w:r>
+        <w:rPr>
+          <w:b/>
+          <w:bCs/>
+          <w:u w:val="single"/>
           <w:lang w:val="sv-SE"/>
         </w:rPr>
         <w:t>Dokumentation</w:t>
@@ -1304,194 +1811,90 @@
     </w:p>
     <w:p>
       <w:pPr>
-        <w:rPr>
-          <w:lang w:val="sv-SE"/>
-        </w:rPr>
-      </w:pPr>
-    </w:p>
-    <w:p>
-      <w:pPr>
-        <w:rPr>
-          <w:lang w:val="sv-SE"/>
-        </w:rPr>
-      </w:pPr>
-      <w:r>
-        <w:rPr>
-          <w:lang w:val="sv-SE"/>
-        </w:rPr>
-        <w:t>Sammanfattning:</w:t>
-      </w:r>
-    </w:p>
-    <w:p>
-      <w:pPr>
-        <w:rPr>
-          <w:lang w:val="sv-SE"/>
-        </w:rPr>
-      </w:pPr>
-      <w:r>
-        <w:rPr>
-          <w:lang w:val="sv-SE"/>
-        </w:rPr>
-        <w:t>- Är koden design- och strukturmässigt bra?</w:t>
-      </w:r>
-    </w:p>
-    <w:p>
-      <w:pPr>
-        <w:rPr>
-          <w:lang w:val="sv-SE"/>
-        </w:rPr>
-      </w:pPr>
-      <w:r>
-        <w:rPr>
-          <w:lang w:val="sv-SE"/>
-        </w:rPr>
-        <w:t>- Funktionaliteten stämmer överens med krav eller syfte.</w:t>
-      </w:r>
-    </w:p>
-    <w:p>
-      <w:pPr>
-        <w:rPr>
-          <w:lang w:val="sv-SE"/>
-        </w:rPr>
-      </w:pPr>
-      <w:r>
-        <w:rPr>
-          <w:lang w:val="sv-SE"/>
-        </w:rPr>
-        <w:t>- Alla UI förändringar är logiska och enbart förbättringar ur princip-syfte.</w:t>
-      </w:r>
-    </w:p>
-    <w:p>
-      <w:pPr>
-        <w:rPr>
-          <w:lang w:val="sv-SE"/>
-        </w:rPr>
-      </w:pPr>
-      <w:r>
-        <w:rPr>
-          <w:lang w:val="sv-SE"/>
-        </w:rPr>
-        <w:t>- Koden är inte mer komplex än vad som krävs.</w:t>
-      </w:r>
-    </w:p>
-    <w:p>
-      <w:pPr>
-        <w:rPr>
-          <w:lang w:val="sv-SE"/>
-        </w:rPr>
-      </w:pPr>
-      <w:r>
-        <w:rPr>
-          <w:lang w:val="sv-SE"/>
-        </w:rPr>
-        <w:t>- Använder sig utvecklaren av metoder som gör det möjligt att vidareutveckla produkten</w:t>
-      </w:r>
-    </w:p>
-    <w:p>
-      <w:pPr>
-        <w:rPr>
-          <w:lang w:val="sv-SE"/>
-        </w:rPr>
-      </w:pPr>
-      <w:r>
-        <w:rPr>
-          <w:lang w:val="sv-SE"/>
-        </w:rPr>
-        <w:t>på ett säkert och effektivt sätt i framtiden?</w:t>
-      </w:r>
-    </w:p>
-    <w:p>
-      <w:pPr>
-        <w:rPr>
-          <w:lang w:val="sv-SE"/>
-        </w:rPr>
-      </w:pPr>
-      <w:r>
-        <w:rPr>
-          <w:lang w:val="sv-SE"/>
-        </w:rPr>
-        <w:t xml:space="preserve">- Koden har </w:t>
+        <w:pStyle w:val="ListParagraph"/>
+        <w:numPr>
+          <w:ilvl w:val="0"/>
+          <w:numId w:val="13"/>
+        </w:numPr>
+        <w:rPr>
+          <w:lang w:val="sv-SE"/>
+        </w:rPr>
+      </w:pPr>
+      <w:r>
+        <w:rPr>
+          <w:lang w:val="sv-SE"/>
+        </w:rPr>
+        <w:t xml:space="preserve">Jag har lagt till ett enkelt </w:t>
       </w:r>
       <w:proofErr w:type="spellStart"/>
       <w:r>
         <w:rPr>
           <w:lang w:val="sv-SE"/>
         </w:rPr>
-        <w:t>unit</w:t>
+        <w:t>init</w:t>
       </w:r>
       <w:proofErr w:type="spellEnd"/>
       <w:r>
         <w:rPr>
           <w:lang w:val="sv-SE"/>
         </w:rPr>
-        <w:t xml:space="preserve"> tests, om inte föreslå det.</w:t>
-      </w:r>
-    </w:p>
-    <w:p>
-      <w:pPr>
-        <w:rPr>
-          <w:lang w:val="sv-SE"/>
-        </w:rPr>
-      </w:pPr>
-      <w:r>
-        <w:rPr>
-          <w:lang w:val="sv-SE"/>
-        </w:rPr>
-        <w:t>- Testerna är välgjorda, om inte finns gjorda föreslå det.</w:t>
-      </w:r>
-    </w:p>
-    <w:p>
-      <w:pPr>
-        <w:rPr>
-          <w:lang w:val="sv-SE"/>
-        </w:rPr>
-      </w:pPr>
-      <w:r>
-        <w:rPr>
-          <w:lang w:val="sv-SE"/>
-        </w:rPr>
-        <w:t xml:space="preserve">- Utvecklaren har använt sig utav lämpliga namn till klasser, variabler </w:t>
-      </w:r>
-      <w:proofErr w:type="gramStart"/>
-      <w:r>
-        <w:rPr>
-          <w:lang w:val="sv-SE"/>
-        </w:rPr>
-        <w:t>etc.</w:t>
-      </w:r>
-      <w:proofErr w:type="gramEnd"/>
-    </w:p>
-    <w:p>
-      <w:pPr>
-        <w:rPr>
-          <w:lang w:val="sv-SE"/>
-        </w:rPr>
-      </w:pPr>
-      <w:r>
-        <w:rPr>
-          <w:lang w:val="sv-SE"/>
-        </w:rPr>
-        <w:t>- Kommentarerna är konsista och informativa, framför vad koden gör simpelt.</w:t>
-      </w:r>
-    </w:p>
-    <w:p>
-      <w:pPr>
-        <w:rPr>
-          <w:lang w:val="sv-SE"/>
-        </w:rPr>
-      </w:pPr>
-      <w:r>
-        <w:rPr>
-          <w:lang w:val="sv-SE"/>
-        </w:rPr>
-        <w:t>- Koden är dokumenterat på ett effektivt sätt, om inte föreslå det.</w:t>
+        <w:t xml:space="preserve"> UI med kort dokumentation om hur programmet fungerar</w:t>
+      </w:r>
+    </w:p>
+    <w:p>
+      <w:pPr>
+        <w:pStyle w:val="ListParagraph"/>
+        <w:rPr>
+          <w:lang w:val="sv-SE"/>
+        </w:rPr>
+      </w:pPr>
+      <w:r>
+        <w:rPr>
+          <w:lang w:val="sv-SE"/>
+        </w:rPr>
+        <w:lastRenderedPageBreak/>
+        <w:drawing>
+          <wp:inline distT="0" distB="0" distL="0" distR="0" wp14:anchorId="5FDEB353" wp14:editId="7803BFB7">
+            <wp:extent cx="3755922" cy="3571875"/>
+            <wp:effectExtent l="0" t="0" r="0" b="0"/>
+            <wp:docPr id="4" name="Picture 4"/>
+            <wp:cNvGraphicFramePr>
+              <a:graphicFrameLocks xmlns:a="http://schemas.openxmlformats.org/drawingml/2006/main" noChangeAspect="1"/>
+            </wp:cNvGraphicFramePr>
+            <a:graphic xmlns:a="http://schemas.openxmlformats.org/drawingml/2006/main">
+              <a:graphicData uri="http://schemas.openxmlformats.org/drawingml/2006/picture">
+                <pic:pic xmlns:pic="http://schemas.openxmlformats.org/drawingml/2006/picture">
+                  <pic:nvPicPr>
+                    <pic:cNvPr id="1" name=""/>
+                    <pic:cNvPicPr/>
+                  </pic:nvPicPr>
+                  <pic:blipFill>
+                    <a:blip r:embed="rId13"/>
+                    <a:stretch>
+                      <a:fillRect/>
+                    </a:stretch>
+                  </pic:blipFill>
+                  <pic:spPr>
+                    <a:xfrm>
+                      <a:off x="0" y="0"/>
+                      <a:ext cx="3762799" cy="3578415"/>
+                    </a:xfrm>
+                    <a:prstGeom prst="rect">
+                      <a:avLst/>
+                    </a:prstGeom>
+                  </pic:spPr>
+                </pic:pic>
+              </a:graphicData>
+            </a:graphic>
+          </wp:inline>
+        </w:drawing>
       </w:r>
     </w:p>
     <w:sectPr>
-      <w:headerReference w:type="default" r:id="rId12"/>
-      <w:footerReference w:type="default" r:id="rId13"/>
-      <w:headerReference w:type="first" r:id="rId14"/>
-      <w:footerReference w:type="first" r:id="rId15"/>
+      <w:headerReference w:type="default" r:id="rId14"/>
+      <w:footerReference w:type="default" r:id="rId15"/>
+      <w:headerReference w:type="first" r:id="rId16"/>
+      <w:footerReference w:type="first" r:id="rId17"/>
       <w:pgSz w:w="11906" w:h="16838"/>
       <w:pgMar w:top="1417" w:right="1417" w:bottom="1134" w:left="1417" w:header="708" w:footer="708" w:gutter="0"/>
       <w:cols w:space="708"/>
@@ -1722,7 +2125,7 @@
                 <w:jc w:val="right"/>
               </w:pPr>
               <w:r>
-                <w:t>15. September 2022</w:t>
+                <w:t>16. September 2022</w:t>
               </w:r>
             </w:p>
           </w:sdtContent>
@@ -1801,27 +2204,14 @@
             </w:sdtPr>
             <w:sdtEndPr/>
             <w:sdtContent>
-              <w:r>
-                <w:fldChar w:fldCharType="begin"/>
-              </w:r>
-              <w:r>
-                <w:instrText xml:space="preserve"> NUMPAGES   \* MERGEFORMAT </w:instrText>
-              </w:r>
-              <w:r>
-                <w:fldChar w:fldCharType="separate"/>
-              </w:r>
-              <w:r>
-                <w:rPr>
-                  <w:noProof/>
-                </w:rPr>
-                <w:t>1</w:t>
-              </w:r>
-              <w:r>
-                <w:rPr>
-                  <w:noProof/>
-                </w:rPr>
-                <w:fldChar w:fldCharType="end"/>
-              </w:r>
+              <w:fldSimple w:instr=" NUMPAGES   \* MERGEFORMAT ">
+                <w:r>
+                  <w:rPr>
+                    <w:noProof/>
+                  </w:rPr>
+                  <w:t>1</w:t>
+                </w:r>
+              </w:fldSimple>
             </w:sdtContent>
           </w:sdt>
         </w:p>
@@ -2109,7 +2499,7 @@
         <w:rFonts w:ascii="Courier New" w:hAnsi="Courier New" w:cs="Courier New" w:hint="default"/>
       </w:rPr>
     </w:lvl>
-    <w:lvl w:ilvl="2" w:tplc="04090005" w:tentative="1">
+    <w:lvl w:ilvl="2" w:tplc="04090005">
       <w:start w:val="1"/>
       <w:numFmt w:val="bullet"/>
       <w:lvlText w:val=""/>

</xml_diff>